<commit_message>
Resubmitting after initial review
Made changes as per need in the original review
https://review.udacity.com/?utm_campaign=ret_000_auto_ndxxx_submission-reviewed&utm_source=blueshift&utm_medium=email&utm_content=reviewsapp-submission-reviewed&bsft_clkid=7d37ba1d-6f68-4a63-b719-372953210f53&bsft_uid=6318362f-4336-431a-b48a-3843bcf7dacd&bsft_mid=a856770d-ce7b-4fba-91ac-c32ca4b950e3&bsft_eid=6f154690-7543-4582-9be7-e397af208dbd&bsft_txnid=52def667-0d77-4e9c-ad78-17f49f1ae161#!/reviews/1761102
</commit_message>
<xml_diff>
--- a/report.docx
+++ b/report.docx
@@ -346,17 +346,90 @@
     </w:p>
     <w:p>
       <w:pPr>
-        <w:ind w:firstLine="720"/>
-        <w:rPr>
-          <w:rFonts w:ascii="Garamond" w:hAnsi="Garamond"/>
-          <w:sz w:val="28"/>
-          <w:lang w:val="en-US"/>
-        </w:rPr>
-      </w:pPr>
-    </w:p>
-    <w:p>
-      <w:pPr>
-        <w:ind w:firstLine="720"/>
+        <w:ind w:firstLine="360"/>
+        <w:rPr>
+          <w:rFonts w:ascii="Garamond" w:hAnsi="Garamond"/>
+          <w:sz w:val="28"/>
+          <w:lang w:val="en-US"/>
+        </w:rPr>
+      </w:pPr>
+      <w:r>
+        <w:rPr>
+          <w:rFonts w:ascii="Garamond" w:hAnsi="Garamond"/>
+          <w:sz w:val="28"/>
+          <w:lang w:val="en-US"/>
+        </w:rPr>
+        <w:t>We can find similar researches in the following links:</w:t>
+      </w:r>
+    </w:p>
+    <w:p>
+      <w:pPr>
+        <w:pStyle w:val="ListParagraph"/>
+        <w:numPr>
+          <w:ilvl w:val="0"/>
+          <w:numId w:val="6"/>
+        </w:numPr>
+        <w:rPr>
+          <w:rFonts w:ascii="Garamond" w:hAnsi="Garamond"/>
+          <w:sz w:val="28"/>
+          <w:lang w:val="en-US"/>
+        </w:rPr>
+      </w:pPr>
+      <w:r>
+        <w:rPr>
+          <w:rFonts w:ascii="Garamond" w:hAnsi="Garamond"/>
+          <w:sz w:val="28"/>
+          <w:lang w:val="en-US"/>
+        </w:rPr>
+        <w:t>https://www.sciencedirect.com/science/article/pii/S1877050918307828</w:t>
+      </w:r>
+    </w:p>
+    <w:p>
+      <w:pPr>
+        <w:pStyle w:val="ListParagraph"/>
+        <w:numPr>
+          <w:ilvl w:val="0"/>
+          <w:numId w:val="6"/>
+        </w:numPr>
+        <w:rPr>
+          <w:rFonts w:ascii="Garamond" w:hAnsi="Garamond"/>
+          <w:sz w:val="28"/>
+          <w:lang w:val="en-US"/>
+        </w:rPr>
+      </w:pPr>
+      <w:r>
+        <w:rPr>
+          <w:rFonts w:ascii="Garamond" w:hAnsi="Garamond"/>
+          <w:sz w:val="28"/>
+          <w:lang w:val="en-US"/>
+        </w:rPr>
+        <w:t>https://www.researchgate.net/publication/259240183_A_Machine_Learning_Model_for_Stock_Market_Prediction</w:t>
+      </w:r>
+    </w:p>
+    <w:p>
+      <w:pPr>
+        <w:pStyle w:val="ListParagraph"/>
+        <w:numPr>
+          <w:ilvl w:val="0"/>
+          <w:numId w:val="6"/>
+        </w:numPr>
+        <w:rPr>
+          <w:rFonts w:ascii="Garamond" w:hAnsi="Garamond"/>
+          <w:sz w:val="28"/>
+          <w:lang w:val="en-US"/>
+        </w:rPr>
+      </w:pPr>
+      <w:r>
+        <w:rPr>
+          <w:rFonts w:ascii="Garamond" w:hAnsi="Garamond"/>
+          <w:sz w:val="28"/>
+          <w:lang w:val="en-US"/>
+        </w:rPr>
+        <w:t>https://acadpubl.eu/jsi/2017-115-6-7/articles/8/12.pdf</w:t>
+      </w:r>
+    </w:p>
+    <w:p>
+      <w:pPr>
         <w:rPr>
           <w:rFonts w:ascii="Garamond" w:hAnsi="Garamond"/>
           <w:sz w:val="28"/>
@@ -671,35 +744,6 @@
           <w:lang w:val="en-US"/>
         </w:rPr>
         <w:t xml:space="preserve">To build the stock price predictor, we would use neural network for which we primarily have 2 models, first would be a simple neural network with Dense and Flatten Layers with RELU activation and the other would be a Recurring Neural Network consisting of LSTM architecture. </w:t>
-      </w:r>
-    </w:p>
-    <w:p>
-      <w:pPr>
-        <w:ind w:left="360"/>
-        <w:rPr>
-          <w:rFonts w:ascii="Garamond" w:hAnsi="Garamond"/>
-          <w:sz w:val="28"/>
-          <w:lang w:val="en-US"/>
-        </w:rPr>
-      </w:pPr>
-    </w:p>
-    <w:p>
-      <w:pPr>
-        <w:rPr>
-          <w:rFonts w:ascii="Garamond" w:hAnsi="Garamond"/>
-          <w:b/>
-          <w:sz w:val="32"/>
-          <w:lang w:val="en-US"/>
-        </w:rPr>
-      </w:pPr>
-      <w:r>
-        <w:rPr>
-          <w:rFonts w:ascii="Garamond" w:hAnsi="Garamond"/>
-          <w:b/>
-          <w:sz w:val="32"/>
-          <w:lang w:val="en-US"/>
-        </w:rPr>
-        <w:br w:type="page"/>
       </w:r>
     </w:p>
     <w:p>
@@ -1165,6 +1209,99 @@
           <w:lang w:val="en-US"/>
         </w:rPr>
         <w:t xml:space="preserve"> metric will almost always return 0.</w:t>
+      </w:r>
+    </w:p>
+    <w:p>
+      <w:pPr>
+        <w:rPr>
+          <w:rFonts w:ascii="Garamond" w:hAnsi="Garamond"/>
+          <w:sz w:val="28"/>
+          <w:szCs w:val="36"/>
+          <w:lang w:val="en-US"/>
+        </w:rPr>
+      </w:pPr>
+      <w:r>
+        <w:rPr>
+          <w:rFonts w:ascii="Garamond" w:hAnsi="Garamond"/>
+          <w:sz w:val="28"/>
+          <w:szCs w:val="36"/>
+          <w:lang w:val="en-US"/>
+        </w:rPr>
+        <w:t>Mean Squared Error was selected because it returns a larger value if the error is large and a smaller value for small amount of error. At the same time, mean squared error converges quickly and hence it is used as loss function.</w:t>
+      </w:r>
+    </w:p>
+    <w:p>
+      <w:pPr>
+        <w:rPr>
+          <w:rFonts w:ascii="Garamond" w:hAnsi="Garamond"/>
+          <w:sz w:val="28"/>
+          <w:szCs w:val="36"/>
+          <w:lang w:val="en-US"/>
+        </w:rPr>
+      </w:pPr>
+      <w:r>
+        <w:rPr>
+          <w:rFonts w:ascii="Garamond" w:hAnsi="Garamond"/>
+          <w:sz w:val="28"/>
+          <w:szCs w:val="36"/>
+          <w:lang w:val="en-US"/>
+        </w:rPr>
+        <w:t xml:space="preserve">Mean Absolute Error was used to </w:t>
+      </w:r>
+      <w:r>
+        <w:rPr>
+          <w:rFonts w:ascii="Garamond" w:hAnsi="Garamond"/>
+          <w:sz w:val="28"/>
+          <w:szCs w:val="36"/>
+          <w:lang w:val="en-US"/>
+        </w:rPr>
+        <w:t xml:space="preserve">know what </w:t>
+      </w:r>
+      <w:r>
+        <w:rPr>
+          <w:rFonts w:ascii="Garamond" w:hAnsi="Garamond"/>
+          <w:sz w:val="28"/>
+          <w:szCs w:val="36"/>
+          <w:lang w:val="en-US"/>
+        </w:rPr>
+        <w:t xml:space="preserve">is the mean </w:t>
+      </w:r>
+      <w:r>
+        <w:rPr>
+          <w:rFonts w:ascii="Garamond" w:hAnsi="Garamond"/>
+          <w:sz w:val="28"/>
+          <w:szCs w:val="36"/>
+          <w:lang w:val="en-US"/>
+        </w:rPr>
+        <w:t xml:space="preserve">error i.e. the mean difference between the predicted and actual value. </w:t>
+      </w:r>
+    </w:p>
+    <w:p>
+      <w:pPr>
+        <w:rPr>
+          <w:rFonts w:ascii="Garamond" w:hAnsi="Garamond"/>
+          <w:sz w:val="28"/>
+          <w:szCs w:val="36"/>
+          <w:lang w:val="en-US"/>
+        </w:rPr>
+      </w:pPr>
+      <w:r>
+        <w:rPr>
+          <w:rFonts w:ascii="Garamond" w:hAnsi="Garamond"/>
+          <w:sz w:val="28"/>
+          <w:szCs w:val="36"/>
+          <w:lang w:val="en-US"/>
+        </w:rPr>
+        <w:t>Mean Absolute Percentage Error was used mainly because</w:t>
+      </w:r>
+      <w:r>
+        <w:rPr>
+          <w:rFonts w:ascii="Garamond" w:hAnsi="Garamond"/>
+          <w:sz w:val="28"/>
+          <w:szCs w:val="36"/>
+          <w:lang w:val="en-US"/>
+        </w:rPr>
+        <w:t xml:space="preserve"> normalization of the data would not affect percentage error and it would be easier to analyze.</w:t>
       </w:r>
     </w:p>
     <w:p>
@@ -1824,8 +1961,9 @@
       <w:r>
         <w:rPr>
           <w:rFonts w:ascii="Garamond" w:hAnsi="Garamond"/>
-          <w:sz w:val="28"/>
-          <w:lang w:val="en-US"/>
+          <w:noProof/>
+          <w:sz w:val="28"/>
+          <w:lang w:eastAsia="en-GB"/>
         </w:rPr>
         <w:drawing>
           <wp:inline distT="0" distB="0" distL="0" distR="0" wp14:anchorId="54FD0D80" wp14:editId="0AFBD5A6">
@@ -1906,9 +2044,10 @@
       <w:r>
         <w:rPr>
           <w:rFonts w:ascii="Garamond" w:hAnsi="Garamond"/>
-          <w:sz w:val="28"/>
-          <w:szCs w:val="36"/>
-          <w:lang w:val="en-US"/>
+          <w:noProof/>
+          <w:sz w:val="28"/>
+          <w:szCs w:val="36"/>
+          <w:lang w:eastAsia="en-GB"/>
         </w:rPr>
         <w:drawing>
           <wp:inline distT="0" distB="0" distL="0" distR="0" wp14:anchorId="0A0F0E54" wp14:editId="654489E6">
@@ -2230,6 +2369,16 @@
           <w:rFonts w:ascii="Garamond" w:hAnsi="Garamond"/>
           <w:sz w:val="28"/>
           <w:szCs w:val="36"/>
+          <w:vertAlign w:val="superscript"/>
+          <w:lang w:val="en-US"/>
+        </w:rPr>
+        <w:t>[6]</w:t>
+      </w:r>
+      <w:r>
+        <w:rPr>
+          <w:rFonts w:ascii="Garamond" w:hAnsi="Garamond"/>
+          <w:sz w:val="28"/>
+          <w:szCs w:val="36"/>
           <w:lang w:val="en-US"/>
         </w:rPr>
         <w:t xml:space="preserve"> which is a RNN architecture.</w:t>
@@ -2263,6 +2412,476 @@
           <w:lang w:val="en-US"/>
         </w:rPr>
       </w:pPr>
+      <w:r>
+        <w:rPr>
+          <w:rFonts w:ascii="Garamond" w:hAnsi="Garamond"/>
+          <w:sz w:val="28"/>
+          <w:szCs w:val="36"/>
+          <w:lang w:val="en-US"/>
+        </w:rPr>
+        <w:t xml:space="preserve">LSTM </w:t>
+      </w:r>
+      <w:r>
+        <w:rPr>
+          <w:rFonts w:ascii="Garamond" w:hAnsi="Garamond"/>
+          <w:sz w:val="28"/>
+          <w:szCs w:val="36"/>
+          <w:lang w:val="en-US"/>
+        </w:rPr>
+        <w:t>architecture</w:t>
+      </w:r>
+      <w:r>
+        <w:rPr>
+          <w:rFonts w:ascii="Garamond" w:hAnsi="Garamond"/>
+          <w:sz w:val="28"/>
+          <w:szCs w:val="36"/>
+          <w:vertAlign w:val="superscript"/>
+          <w:lang w:val="en-US"/>
+        </w:rPr>
+        <w:t>[7]</w:t>
+      </w:r>
+      <w:r>
+        <w:rPr>
+          <w:rFonts w:ascii="Garamond" w:hAnsi="Garamond"/>
+          <w:sz w:val="28"/>
+          <w:szCs w:val="36"/>
+          <w:lang w:val="en-US"/>
+        </w:rPr>
+        <w:t xml:space="preserve"> mainly comprises of </w:t>
+      </w:r>
+      <w:r>
+        <w:rPr>
+          <w:rFonts w:ascii="Garamond" w:hAnsi="Garamond"/>
+          <w:sz w:val="28"/>
+          <w:szCs w:val="36"/>
+          <w:lang w:val="en-US"/>
+        </w:rPr>
+        <w:t>3 gates namely,</w:t>
+      </w:r>
+    </w:p>
+    <w:p>
+      <w:pPr>
+        <w:pStyle w:val="ListParagraph"/>
+        <w:numPr>
+          <w:ilvl w:val="0"/>
+          <w:numId w:val="7"/>
+        </w:numPr>
+        <w:rPr>
+          <w:rFonts w:ascii="Garamond" w:hAnsi="Garamond"/>
+          <w:sz w:val="28"/>
+          <w:szCs w:val="36"/>
+          <w:lang w:val="en-US"/>
+        </w:rPr>
+      </w:pPr>
+      <w:r>
+        <w:rPr>
+          <w:rFonts w:ascii="Garamond" w:hAnsi="Garamond"/>
+          <w:sz w:val="28"/>
+          <w:szCs w:val="36"/>
+          <w:lang w:val="en-US"/>
+        </w:rPr>
+        <w:t>Forget gate</w:t>
+      </w:r>
+    </w:p>
+    <w:p>
+      <w:pPr>
+        <w:pStyle w:val="ListParagraph"/>
+        <w:numPr>
+          <w:ilvl w:val="0"/>
+          <w:numId w:val="7"/>
+        </w:numPr>
+        <w:rPr>
+          <w:rFonts w:ascii="Garamond" w:hAnsi="Garamond"/>
+          <w:sz w:val="28"/>
+          <w:szCs w:val="36"/>
+          <w:lang w:val="en-US"/>
+        </w:rPr>
+      </w:pPr>
+      <w:r>
+        <w:rPr>
+          <w:rFonts w:ascii="Garamond" w:hAnsi="Garamond"/>
+          <w:sz w:val="28"/>
+          <w:szCs w:val="36"/>
+          <w:lang w:val="en-US"/>
+        </w:rPr>
+        <w:t>Input gate</w:t>
+      </w:r>
+    </w:p>
+    <w:p>
+      <w:pPr>
+        <w:pStyle w:val="ListParagraph"/>
+        <w:numPr>
+          <w:ilvl w:val="0"/>
+          <w:numId w:val="7"/>
+        </w:numPr>
+        <w:rPr>
+          <w:rFonts w:ascii="Garamond" w:hAnsi="Garamond"/>
+          <w:sz w:val="28"/>
+          <w:szCs w:val="36"/>
+          <w:lang w:val="en-US"/>
+        </w:rPr>
+      </w:pPr>
+      <w:r>
+        <w:rPr>
+          <w:rFonts w:ascii="Garamond" w:hAnsi="Garamond"/>
+          <w:sz w:val="28"/>
+          <w:szCs w:val="36"/>
+          <w:lang w:val="en-US"/>
+        </w:rPr>
+        <w:t>Output gate</w:t>
+      </w:r>
+    </w:p>
+    <w:p>
+      <w:pPr>
+        <w:pStyle w:val="ListParagraph"/>
+        <w:rPr>
+          <w:rFonts w:ascii="Garamond" w:hAnsi="Garamond"/>
+          <w:sz w:val="28"/>
+          <w:szCs w:val="36"/>
+          <w:lang w:val="en-US"/>
+        </w:rPr>
+      </w:pPr>
+    </w:p>
+    <w:p>
+      <w:pPr>
+        <w:pStyle w:val="ListParagraph"/>
+        <w:ind w:left="0"/>
+        <w:rPr>
+          <w:rFonts w:ascii="Garamond" w:hAnsi="Garamond"/>
+          <w:sz w:val="28"/>
+          <w:szCs w:val="36"/>
+          <w:lang w:val="en-US"/>
+        </w:rPr>
+      </w:pPr>
+      <w:r>
+        <w:rPr>
+          <w:rFonts w:ascii="Garamond" w:hAnsi="Garamond"/>
+          <w:sz w:val="28"/>
+          <w:szCs w:val="36"/>
+          <w:lang w:val="en-US"/>
+        </w:rPr>
+        <w:t xml:space="preserve">In the first step of LSTM, we need to decide which information needs to be thrown away from the memory cell state, this is done in the </w:t>
+      </w:r>
+      <w:r>
+        <w:rPr>
+          <w:rFonts w:ascii="Garamond" w:hAnsi="Garamond"/>
+          <w:b/>
+          <w:i/>
+          <w:sz w:val="28"/>
+          <w:szCs w:val="36"/>
+          <w:lang w:val="en-US"/>
+        </w:rPr>
+        <w:t>forget gate</w:t>
+      </w:r>
+      <w:r>
+        <w:rPr>
+          <w:rFonts w:ascii="Garamond" w:hAnsi="Garamond"/>
+          <w:sz w:val="28"/>
+          <w:szCs w:val="36"/>
+          <w:lang w:val="en-US"/>
+        </w:rPr>
+        <w:t>. The sigmoid function looks at h</w:t>
+      </w:r>
+      <w:r>
+        <w:rPr>
+          <w:rFonts w:ascii="Garamond" w:hAnsi="Garamond"/>
+          <w:sz w:val="28"/>
+          <w:szCs w:val="36"/>
+          <w:vertAlign w:val="subscript"/>
+          <w:lang w:val="en-US"/>
+        </w:rPr>
+        <w:t>t-1</w:t>
+      </w:r>
+      <w:r>
+        <w:rPr>
+          <w:rFonts w:ascii="Garamond" w:hAnsi="Garamond"/>
+          <w:sz w:val="28"/>
+          <w:szCs w:val="36"/>
+          <w:vertAlign w:val="subscript"/>
+          <w:lang w:val="en-US"/>
+        </w:rPr>
+        <w:t xml:space="preserve"> </w:t>
+      </w:r>
+      <w:r>
+        <w:rPr>
+          <w:rFonts w:ascii="Garamond" w:hAnsi="Garamond"/>
+          <w:sz w:val="28"/>
+          <w:szCs w:val="36"/>
+          <w:lang w:val="en-US"/>
+        </w:rPr>
+        <w:t xml:space="preserve">and </w:t>
+      </w:r>
+      <w:r>
+        <w:rPr>
+          <w:rFonts w:ascii="Garamond" w:hAnsi="Garamond"/>
+          <w:sz w:val="28"/>
+          <w:szCs w:val="36"/>
+          <w:lang w:val="en-US"/>
+        </w:rPr>
+        <w:t>X</w:t>
+      </w:r>
+      <w:r>
+        <w:rPr>
+          <w:rFonts w:ascii="Garamond" w:hAnsi="Garamond"/>
+          <w:sz w:val="28"/>
+          <w:szCs w:val="36"/>
+          <w:vertAlign w:val="subscript"/>
+          <w:lang w:val="en-US"/>
+        </w:rPr>
+        <w:t>t</w:t>
+      </w:r>
+      <w:r>
+        <w:rPr>
+          <w:rFonts w:ascii="Garamond" w:hAnsi="Garamond"/>
+          <w:sz w:val="28"/>
+          <w:szCs w:val="36"/>
+          <w:lang w:val="en-US"/>
+        </w:rPr>
+        <w:t xml:space="preserve"> and outputs a number between 0 and 1 for each cell state C</w:t>
+      </w:r>
+      <w:r>
+        <w:rPr>
+          <w:rFonts w:ascii="Garamond" w:hAnsi="Garamond"/>
+          <w:sz w:val="28"/>
+          <w:szCs w:val="36"/>
+          <w:vertAlign w:val="subscript"/>
+          <w:lang w:val="en-US"/>
+        </w:rPr>
+        <w:t>t-1</w:t>
+      </w:r>
+      <w:r>
+        <w:rPr>
+          <w:rFonts w:ascii="Garamond" w:hAnsi="Garamond"/>
+          <w:sz w:val="28"/>
+          <w:szCs w:val="36"/>
+          <w:vertAlign w:val="subscript"/>
+          <w:lang w:val="en-US"/>
+        </w:rPr>
+        <w:t xml:space="preserve">, </w:t>
+      </w:r>
+      <w:r>
+        <w:rPr>
+          <w:rFonts w:ascii="Garamond" w:hAnsi="Garamond"/>
+          <w:sz w:val="28"/>
+          <w:szCs w:val="36"/>
+          <w:lang w:val="en-US"/>
+        </w:rPr>
+        <w:t>where 1 means to keep it and 0 means to delete it.</w:t>
+      </w:r>
+    </w:p>
+    <w:p>
+      <w:pPr>
+        <w:jc w:val="center"/>
+        <w:rPr>
+          <w:rFonts w:ascii="Times New Roman" w:eastAsia="Times New Roman" w:hAnsi="Times New Roman" w:cs="Times New Roman"/>
+          <w:lang w:eastAsia="en-GB"/>
+        </w:rPr>
+      </w:pPr>
+    </w:p>
+    <w:p>
+      <w:pPr>
+        <w:jc w:val="center"/>
+        <w:rPr>
+          <w:rFonts w:ascii="Times New Roman" w:eastAsia="Times New Roman" w:hAnsi="Times New Roman" w:cs="Times New Roman"/>
+          <w:lang w:eastAsia="en-GB"/>
+        </w:rPr>
+      </w:pPr>
+      <w:r>
+        <w:rPr>
+          <w:rFonts w:ascii="Times New Roman" w:eastAsia="Times New Roman" w:hAnsi="Times New Roman" w:cs="Times New Roman"/>
+          <w:noProof/>
+          <w:lang w:eastAsia="en-GB"/>
+        </w:rPr>
+        <w:drawing>
+          <wp:inline distT="0" distB="0" distL="0" distR="0" wp14:anchorId="626E5D33" wp14:editId="7259B794">
+            <wp:extent cx="5407349" cy="4802375"/>
+            <wp:effectExtent l="0" t="0" r="3175" b="0"/>
+            <wp:docPr id="6" name="Picture 6" descr="https://cdn-images-1.medium.com/max/2000/1*laH0_xXEkFE0lKJu54gkFQ.png"/>
+            <wp:cNvGraphicFramePr>
+              <a:graphicFrameLocks xmlns:a="http://schemas.openxmlformats.org/drawingml/2006/main" noChangeAspect="1"/>
+            </wp:cNvGraphicFramePr>
+            <a:graphic xmlns:a="http://schemas.openxmlformats.org/drawingml/2006/main">
+              <a:graphicData uri="http://schemas.openxmlformats.org/drawingml/2006/picture">
+                <pic:pic xmlns:pic="http://schemas.openxmlformats.org/drawingml/2006/picture">
+                  <pic:nvPicPr>
+                    <pic:cNvPr id="0" name="Picture 3" descr="https://cdn-images-1.medium.com/max/2000/1*laH0_xXEkFE0lKJu54gkFQ.png"/>
+                    <pic:cNvPicPr>
+                      <a:picLocks noChangeAspect="1" noChangeArrowheads="1"/>
+                    </pic:cNvPicPr>
+                  </pic:nvPicPr>
+                  <pic:blipFill>
+                    <a:blip r:embed="rId12">
+                      <a:extLst>
+                        <a:ext uri="{28A0092B-C50C-407E-A947-70E740481C1C}">
+                          <a14:useLocalDpi xmlns:a14="http://schemas.microsoft.com/office/drawing/2010/main" val="0"/>
+                        </a:ext>
+                      </a:extLst>
+                    </a:blip>
+                    <a:srcRect/>
+                    <a:stretch>
+                      <a:fillRect/>
+                    </a:stretch>
+                  </pic:blipFill>
+                  <pic:spPr bwMode="auto">
+                    <a:xfrm>
+                      <a:off x="0" y="0"/>
+                      <a:ext cx="5464967" cy="4853546"/>
+                    </a:xfrm>
+                    <a:prstGeom prst="rect">
+                      <a:avLst/>
+                    </a:prstGeom>
+                    <a:noFill/>
+                    <a:ln>
+                      <a:noFill/>
+                    </a:ln>
+                  </pic:spPr>
+                </pic:pic>
+              </a:graphicData>
+            </a:graphic>
+          </wp:inline>
+        </w:drawing>
+      </w:r>
+      <w:r>
+        <w:rPr>
+          <w:rFonts w:ascii="Times New Roman" w:eastAsia="Times New Roman" w:hAnsi="Times New Roman" w:cs="Times New Roman"/>
+          <w:vertAlign w:val="superscript"/>
+          <w:lang w:eastAsia="en-GB"/>
+        </w:rPr>
+        <w:t>[8]</w:t>
+      </w:r>
+    </w:p>
+    <w:p>
+      <w:pPr>
+        <w:rPr>
+          <w:rFonts w:ascii="Times New Roman" w:eastAsia="Times New Roman" w:hAnsi="Times New Roman" w:cs="Times New Roman"/>
+          <w:lang w:eastAsia="en-GB"/>
+        </w:rPr>
+      </w:pPr>
+    </w:p>
+    <w:p>
+      <w:pPr>
+        <w:rPr>
+          <w:rFonts w:ascii="Garamond" w:eastAsia="Times New Roman" w:hAnsi="Garamond" w:cs="Times New Roman"/>
+          <w:sz w:val="28"/>
+          <w:szCs w:val="28"/>
+          <w:lang w:eastAsia="en-GB"/>
+        </w:rPr>
+      </w:pPr>
+      <w:r>
+        <w:rPr>
+          <w:rFonts w:ascii="Garamond" w:eastAsia="Times New Roman" w:hAnsi="Garamond" w:cs="Times New Roman"/>
+          <w:sz w:val="28"/>
+          <w:szCs w:val="28"/>
+          <w:lang w:eastAsia="en-GB"/>
+        </w:rPr>
+        <w:t xml:space="preserve">In the next </w:t>
+      </w:r>
+      <w:r>
+        <w:rPr>
+          <w:rFonts w:ascii="Garamond" w:eastAsia="Times New Roman" w:hAnsi="Garamond" w:cs="Times New Roman"/>
+          <w:sz w:val="28"/>
+          <w:szCs w:val="28"/>
+          <w:lang w:eastAsia="en-GB"/>
+        </w:rPr>
+        <w:t>step,</w:t>
+      </w:r>
+      <w:r>
+        <w:rPr>
+          <w:rFonts w:ascii="Garamond" w:eastAsia="Times New Roman" w:hAnsi="Garamond" w:cs="Times New Roman"/>
+          <w:sz w:val="28"/>
+          <w:szCs w:val="28"/>
+          <w:lang w:eastAsia="en-GB"/>
+        </w:rPr>
+        <w:t xml:space="preserve"> we decide which information needs to be added to the cell state. This is done in 2 parts, first the sigmoid layer, called as </w:t>
+      </w:r>
+      <w:r>
+        <w:rPr>
+          <w:rFonts w:ascii="Garamond" w:eastAsia="Times New Roman" w:hAnsi="Garamond" w:cs="Times New Roman"/>
+          <w:b/>
+          <w:i/>
+          <w:sz w:val="28"/>
+          <w:szCs w:val="28"/>
+          <w:lang w:eastAsia="en-GB"/>
+        </w:rPr>
+        <w:t>input gate</w:t>
+      </w:r>
+      <w:r>
+        <w:rPr>
+          <w:rFonts w:ascii="Garamond" w:eastAsia="Times New Roman" w:hAnsi="Garamond" w:cs="Times New Roman"/>
+          <w:sz w:val="28"/>
+          <w:szCs w:val="28"/>
+          <w:lang w:eastAsia="en-GB"/>
+        </w:rPr>
+        <w:t>, decides which values to update and second the tanh layer creates a vector of new candidate values.</w:t>
+      </w:r>
+      <w:r>
+        <w:rPr>
+          <w:rFonts w:ascii="Garamond" w:eastAsia="Times New Roman" w:hAnsi="Garamond" w:cs="Times New Roman"/>
+          <w:sz w:val="28"/>
+          <w:szCs w:val="28"/>
+          <w:lang w:eastAsia="en-GB"/>
+        </w:rPr>
+        <w:t xml:space="preserve"> The combination of both the layers gives us the new candidate values scaled by how much we decided to update each state value.</w:t>
+      </w:r>
+    </w:p>
+    <w:p>
+      <w:pPr>
+        <w:rPr>
+          <w:rFonts w:ascii="Garamond" w:eastAsia="Times New Roman" w:hAnsi="Garamond" w:cs="Times New Roman"/>
+          <w:sz w:val="28"/>
+          <w:szCs w:val="28"/>
+          <w:lang w:eastAsia="en-GB"/>
+        </w:rPr>
+      </w:pPr>
+      <w:r>
+        <w:rPr>
+          <w:rFonts w:ascii="Garamond" w:eastAsia="Times New Roman" w:hAnsi="Garamond" w:cs="Times New Roman"/>
+          <w:sz w:val="28"/>
+          <w:szCs w:val="28"/>
+          <w:lang w:eastAsia="en-GB"/>
+        </w:rPr>
+        <w:t xml:space="preserve">Lastly, for output we again have 2 parts, first the sigmoid layer which is called as the </w:t>
+      </w:r>
+      <w:r>
+        <w:rPr>
+          <w:rFonts w:ascii="Garamond" w:eastAsia="Times New Roman" w:hAnsi="Garamond" w:cs="Times New Roman"/>
+          <w:b/>
+          <w:i/>
+          <w:sz w:val="28"/>
+          <w:szCs w:val="28"/>
+          <w:lang w:eastAsia="en-GB"/>
+        </w:rPr>
+        <w:t>output gate</w:t>
+      </w:r>
+      <w:r>
+        <w:rPr>
+          <w:rFonts w:ascii="Garamond" w:eastAsia="Times New Roman" w:hAnsi="Garamond" w:cs="Times New Roman"/>
+          <w:sz w:val="28"/>
+          <w:szCs w:val="28"/>
+          <w:lang w:eastAsia="en-GB"/>
+        </w:rPr>
+        <w:t xml:space="preserve"> and the tanh layer. The sigmoid layer decides which parts to output from a new filtered cell state from the tanh layer. Combination of both these layers gives us all the parts which needs to be output</w:t>
+      </w:r>
+    </w:p>
+    <w:p>
+      <w:pPr>
+        <w:rPr>
+          <w:rFonts w:ascii="Garamond" w:hAnsi="Garamond"/>
+          <w:sz w:val="28"/>
+          <w:szCs w:val="36"/>
+          <w:lang w:val="en-US"/>
+        </w:rPr>
+      </w:pPr>
+    </w:p>
+    <w:p>
+      <w:pPr>
+        <w:rPr>
+          <w:rFonts w:ascii="Garamond" w:hAnsi="Garamond"/>
+          <w:sz w:val="28"/>
+          <w:szCs w:val="36"/>
+          <w:lang w:val="en-US"/>
+        </w:rPr>
+      </w:pPr>
     </w:p>
     <w:p>
       <w:pPr>
@@ -2282,6 +2901,36 @@
         </w:rPr>
         <w:t>It should be noted that time is of the essence in this project and hence the time required to compile, train and predict will also be considered to choose the final model.</w:t>
       </w:r>
+    </w:p>
+    <w:p>
+      <w:pPr>
+        <w:rPr>
+          <w:rFonts w:ascii="Garamond" w:hAnsi="Garamond"/>
+          <w:sz w:val="28"/>
+          <w:szCs w:val="36"/>
+          <w:lang w:val="en-US"/>
+        </w:rPr>
+      </w:pPr>
+    </w:p>
+    <w:p>
+      <w:pPr>
+        <w:rPr>
+          <w:rFonts w:ascii="Garamond" w:hAnsi="Garamond"/>
+          <w:sz w:val="28"/>
+          <w:szCs w:val="36"/>
+          <w:lang w:val="en-US"/>
+        </w:rPr>
+      </w:pPr>
+    </w:p>
+    <w:p>
+      <w:pPr>
+        <w:rPr>
+          <w:rFonts w:ascii="Garamond" w:hAnsi="Garamond"/>
+          <w:sz w:val="28"/>
+          <w:szCs w:val="36"/>
+          <w:lang w:val="en-US"/>
+        </w:rPr>
+      </w:pPr>
     </w:p>
     <w:p>
       <w:pPr>
@@ -2570,7 +3219,7 @@
                     <pic:cNvPicPr/>
                   </pic:nvPicPr>
                   <pic:blipFill rotWithShape="1">
-                    <a:blip r:embed="rId12"/>
+                    <a:blip r:embed="rId13"/>
                     <a:srcRect l="1485"/>
                     <a:stretch/>
                   </pic:blipFill>
@@ -2660,7 +3309,7 @@
                     <pic:cNvPicPr/>
                   </pic:nvPicPr>
                   <pic:blipFill>
-                    <a:blip r:embed="rId13"/>
+                    <a:blip r:embed="rId14"/>
                     <a:stretch>
                       <a:fillRect/>
                     </a:stretch>
@@ -3061,113 +3710,16 @@
         <w:rPr>
           <w:rFonts w:ascii="Garamond" w:hAnsi="Garamond"/>
           <w:b/>
-          <w:sz w:val="28"/>
-          <w:szCs w:val="36"/>
-          <w:lang w:val="en-US"/>
+          <w:noProof/>
+          <w:sz w:val="28"/>
+          <w:szCs w:val="36"/>
+          <w:lang w:eastAsia="en-GB"/>
         </w:rPr>
         <w:drawing>
           <wp:inline distT="0" distB="0" distL="0" distR="0" wp14:anchorId="54C80B33" wp14:editId="19629340">
             <wp:extent cx="5308600" cy="2451100"/>
             <wp:effectExtent l="0" t="0" r="0" b="12700"/>
             <wp:docPr id="15" name="Picture 15"/>
-            <wp:cNvGraphicFramePr>
-              <a:graphicFrameLocks xmlns:a="http://schemas.openxmlformats.org/drawingml/2006/main" noChangeAspect="1"/>
-            </wp:cNvGraphicFramePr>
-            <a:graphic xmlns:a="http://schemas.openxmlformats.org/drawingml/2006/main">
-              <a:graphicData uri="http://schemas.openxmlformats.org/drawingml/2006/picture">
-                <pic:pic xmlns:pic="http://schemas.openxmlformats.org/drawingml/2006/picture">
-                  <pic:nvPicPr>
-                    <pic:cNvPr id="1" name=""/>
-                    <pic:cNvPicPr/>
-                  </pic:nvPicPr>
-                  <pic:blipFill>
-                    <a:blip r:embed="rId14"/>
-                    <a:stretch>
-                      <a:fillRect/>
-                    </a:stretch>
-                  </pic:blipFill>
-                  <pic:spPr>
-                    <a:xfrm>
-                      <a:off x="0" y="0"/>
-                      <a:ext cx="5308600" cy="2451100"/>
-                    </a:xfrm>
-                    <a:prstGeom prst="rect">
-                      <a:avLst/>
-                    </a:prstGeom>
-                  </pic:spPr>
-                </pic:pic>
-              </a:graphicData>
-            </a:graphic>
-          </wp:inline>
-        </w:drawing>
-      </w:r>
-    </w:p>
-    <w:p>
-      <w:pPr>
-        <w:rPr>
-          <w:rFonts w:ascii="Garamond" w:hAnsi="Garamond"/>
-          <w:b/>
-          <w:sz w:val="28"/>
-          <w:szCs w:val="36"/>
-          <w:lang w:val="en-US"/>
-        </w:rPr>
-      </w:pPr>
-      <w:r>
-        <w:rPr>
-          <w:rFonts w:ascii="Garamond" w:hAnsi="Garamond"/>
-          <w:b/>
-          <w:sz w:val="28"/>
-          <w:szCs w:val="36"/>
-          <w:lang w:val="en-US"/>
-        </w:rPr>
-        <w:t>Fig: Data before normalization and dropping columns</w:t>
-      </w:r>
-    </w:p>
-    <w:p>
-      <w:pPr>
-        <w:rPr>
-          <w:rFonts w:ascii="Garamond" w:hAnsi="Garamond"/>
-          <w:b/>
-          <w:sz w:val="28"/>
-          <w:szCs w:val="36"/>
-          <w:lang w:val="en-US"/>
-        </w:rPr>
-      </w:pPr>
-    </w:p>
-    <w:p>
-      <w:pPr>
-        <w:rPr>
-          <w:rFonts w:ascii="Garamond" w:hAnsi="Garamond"/>
-          <w:b/>
-          <w:sz w:val="28"/>
-          <w:szCs w:val="36"/>
-          <w:lang w:val="en-US"/>
-        </w:rPr>
-      </w:pPr>
-    </w:p>
-    <w:p>
-      <w:pPr>
-        <w:rPr>
-          <w:rFonts w:ascii="Garamond" w:hAnsi="Garamond"/>
-          <w:b/>
-          <w:sz w:val="28"/>
-          <w:szCs w:val="36"/>
-          <w:lang w:val="en-US"/>
-        </w:rPr>
-      </w:pPr>
-      <w:r>
-        <w:rPr>
-          <w:rFonts w:ascii="Garamond" w:hAnsi="Garamond"/>
-          <w:b/>
-          <w:sz w:val="28"/>
-          <w:szCs w:val="36"/>
-          <w:lang w:val="en-US"/>
-        </w:rPr>
-        <w:drawing>
-          <wp:inline distT="0" distB="0" distL="0" distR="0" wp14:anchorId="2EAD9A64" wp14:editId="5508B236">
-            <wp:extent cx="5397500" cy="2209800"/>
-            <wp:effectExtent l="0" t="0" r="12700" b="0"/>
-            <wp:docPr id="18" name="Picture 18"/>
             <wp:cNvGraphicFramePr>
               <a:graphicFrameLocks xmlns:a="http://schemas.openxmlformats.org/drawingml/2006/main" noChangeAspect="1"/>
             </wp:cNvGraphicFramePr>
@@ -3187,7 +3739,7 @@
                   <pic:spPr>
                     <a:xfrm>
                       <a:off x="0" y="0"/>
-                      <a:ext cx="5397500" cy="2209800"/>
+                      <a:ext cx="5308600" cy="2451100"/>
                     </a:xfrm>
                     <a:prstGeom prst="rect">
                       <a:avLst/>
@@ -3218,7 +3770,7 @@
           <w:szCs w:val="36"/>
           <w:lang w:val="en-US"/>
         </w:rPr>
-        <w:t>Fig: Data after normalization and dropping</w:t>
+        <w:t>Fig: Data before normalization and dropping columns</w:t>
       </w:r>
     </w:p>
     <w:p>
@@ -3236,165 +3788,37 @@
       <w:pPr>
         <w:rPr>
           <w:rFonts w:ascii="Garamond" w:hAnsi="Garamond"/>
-          <w:sz w:val="28"/>
-          <w:szCs w:val="36"/>
-          <w:lang w:val="en-US"/>
-        </w:rPr>
-      </w:pPr>
-    </w:p>
-    <w:p>
-      <w:pPr>
-        <w:rPr>
-          <w:rFonts w:ascii="Garamond" w:hAnsi="Garamond"/>
-          <w:sz w:val="28"/>
-          <w:szCs w:val="36"/>
-          <w:lang w:val="en-US"/>
-        </w:rPr>
-      </w:pPr>
-    </w:p>
-    <w:p>
-      <w:pPr>
-        <w:rPr>
-          <w:rFonts w:ascii="Garamond" w:hAnsi="Garamond"/>
-          <w:sz w:val="28"/>
-          <w:szCs w:val="36"/>
-          <w:lang w:val="en-US"/>
-        </w:rPr>
-      </w:pPr>
-    </w:p>
-    <w:p>
-      <w:pPr>
-        <w:rPr>
-          <w:rFonts w:ascii="Garamond" w:hAnsi="Garamond"/>
-          <w:sz w:val="28"/>
-          <w:szCs w:val="36"/>
-          <w:lang w:val="en-US"/>
-        </w:rPr>
-      </w:pPr>
-    </w:p>
-    <w:p>
-      <w:pPr>
-        <w:rPr>
-          <w:rFonts w:ascii="Garamond" w:hAnsi="Garamond"/>
-          <w:sz w:val="28"/>
-          <w:szCs w:val="36"/>
-          <w:lang w:val="en-US"/>
-        </w:rPr>
-      </w:pPr>
-      <w:r>
-        <w:rPr>
-          <w:rFonts w:ascii="Garamond" w:hAnsi="Garamond"/>
-          <w:sz w:val="28"/>
-          <w:szCs w:val="36"/>
-          <w:lang w:val="en-US"/>
-        </w:rPr>
-        <w:t>After the normalization is done, the data needs</w:t>
-      </w:r>
-      <w:r>
-        <w:rPr>
-          <w:rFonts w:ascii="Garamond" w:hAnsi="Garamond"/>
-          <w:sz w:val="28"/>
-          <w:szCs w:val="36"/>
-          <w:lang w:val="en-US"/>
-        </w:rPr>
-        <w:t xml:space="preserve"> to be split into features and output. </w:t>
-      </w:r>
-    </w:p>
-    <w:p>
-      <w:pPr>
-        <w:rPr>
-          <w:rFonts w:ascii="Garamond" w:hAnsi="Garamond"/>
-          <w:sz w:val="28"/>
-          <w:szCs w:val="36"/>
-          <w:lang w:val="en-US"/>
-        </w:rPr>
-      </w:pPr>
-      <w:r>
-        <w:rPr>
-          <w:rFonts w:ascii="Garamond" w:hAnsi="Garamond"/>
-          <w:sz w:val="28"/>
-          <w:szCs w:val="36"/>
-          <w:lang w:val="en-US"/>
-        </w:rPr>
-        <w:t>Features would contain Open</w:t>
-      </w:r>
-      <w:r>
-        <w:rPr>
-          <w:rFonts w:ascii="Garamond" w:hAnsi="Garamond"/>
-          <w:sz w:val="28"/>
-          <w:szCs w:val="36"/>
-          <w:lang w:val="en-US"/>
-        </w:rPr>
-        <w:t xml:space="preserve">, High, Low, and Close of n number of days where n is an input. </w:t>
-      </w:r>
-    </w:p>
-    <w:p>
-      <w:pPr>
-        <w:rPr>
-          <w:rFonts w:ascii="Garamond" w:hAnsi="Garamond"/>
-          <w:sz w:val="28"/>
-          <w:szCs w:val="36"/>
-          <w:lang w:val="en-US"/>
-        </w:rPr>
-      </w:pPr>
-      <w:r>
-        <w:rPr>
-          <w:rFonts w:ascii="Garamond" w:hAnsi="Garamond"/>
-          <w:sz w:val="28"/>
-          <w:szCs w:val="36"/>
-          <w:lang w:val="en-US"/>
-        </w:rPr>
-        <w:t>Output consists of the Close value of the next day.</w:t>
-      </w:r>
-    </w:p>
-    <w:p>
-      <w:pPr>
-        <w:pStyle w:val="HTMLPreformatted"/>
-        <w:shd w:val="clear" w:color="auto" w:fill="FFFFFF"/>
-        <w:wordWrap w:val="0"/>
-        <w:textAlignment w:val="baseline"/>
-        <w:rPr>
-          <w:rFonts w:ascii="Garamond" w:hAnsi="Garamond"/>
-          <w:sz w:val="28"/>
-          <w:szCs w:val="36"/>
-          <w:lang w:val="en-US"/>
-        </w:rPr>
-      </w:pPr>
-      <w:r>
-        <w:rPr>
-          <w:rFonts w:ascii="Garamond" w:hAnsi="Garamond"/>
-          <w:sz w:val="28"/>
-          <w:szCs w:val="36"/>
-          <w:lang w:val="en-US"/>
-        </w:rPr>
-        <w:t>Sample input and output:</w:t>
-      </w:r>
-    </w:p>
-    <w:p>
-      <w:pPr>
-        <w:pStyle w:val="HTMLPreformatted"/>
-        <w:shd w:val="clear" w:color="auto" w:fill="FFFFFF"/>
-        <w:wordWrap w:val="0"/>
-        <w:textAlignment w:val="baseline"/>
-        <w:rPr>
-          <w:rFonts w:ascii="Courier" w:hAnsi="Courier"/>
-          <w:color w:val="000000"/>
-          <w:sz w:val="21"/>
-          <w:szCs w:val="21"/>
-        </w:rPr>
-      </w:pPr>
-      <w:r>
-        <w:rPr>
-          <w:rFonts w:ascii="Courier" w:hAnsi="Courier"/>
-          <w:color w:val="000000"/>
-          <w:sz w:val="21"/>
-          <w:szCs w:val="21"/>
+          <w:b/>
+          <w:sz w:val="28"/>
+          <w:szCs w:val="36"/>
+          <w:lang w:val="en-US"/>
+        </w:rPr>
+      </w:pPr>
+    </w:p>
+    <w:p>
+      <w:pPr>
+        <w:rPr>
+          <w:rFonts w:ascii="Garamond" w:hAnsi="Garamond"/>
+          <w:b/>
+          <w:sz w:val="28"/>
+          <w:szCs w:val="36"/>
+          <w:lang w:val="en-US"/>
+        </w:rPr>
+      </w:pPr>
+      <w:r>
+        <w:rPr>
+          <w:rFonts w:ascii="Garamond" w:hAnsi="Garamond"/>
+          <w:b/>
+          <w:noProof/>
+          <w:sz w:val="28"/>
+          <w:szCs w:val="36"/>
+          <w:lang w:eastAsia="en-GB"/>
         </w:rPr>
         <w:drawing>
-          <wp:inline distT="0" distB="0" distL="0" distR="0" wp14:anchorId="73505403" wp14:editId="6BB3DFC3">
-            <wp:extent cx="4813300" cy="2425700"/>
-            <wp:effectExtent l="0" t="0" r="12700" b="12700"/>
-            <wp:docPr id="19" name="Picture 19"/>
+          <wp:inline distT="0" distB="0" distL="0" distR="0" wp14:anchorId="2EAD9A64" wp14:editId="5508B236">
+            <wp:extent cx="5397500" cy="2209800"/>
+            <wp:effectExtent l="0" t="0" r="12700" b="0"/>
+            <wp:docPr id="18" name="Picture 18"/>
             <wp:cNvGraphicFramePr>
               <a:graphicFrameLocks xmlns:a="http://schemas.openxmlformats.org/drawingml/2006/main" noChangeAspect="1"/>
             </wp:cNvGraphicFramePr>
@@ -3414,6 +3838,234 @@
                   <pic:spPr>
                     <a:xfrm>
                       <a:off x="0" y="0"/>
+                      <a:ext cx="5397500" cy="2209800"/>
+                    </a:xfrm>
+                    <a:prstGeom prst="rect">
+                      <a:avLst/>
+                    </a:prstGeom>
+                  </pic:spPr>
+                </pic:pic>
+              </a:graphicData>
+            </a:graphic>
+          </wp:inline>
+        </w:drawing>
+      </w:r>
+    </w:p>
+    <w:p>
+      <w:pPr>
+        <w:rPr>
+          <w:rFonts w:ascii="Garamond" w:hAnsi="Garamond"/>
+          <w:b/>
+          <w:sz w:val="28"/>
+          <w:szCs w:val="36"/>
+          <w:lang w:val="en-US"/>
+        </w:rPr>
+      </w:pPr>
+      <w:r>
+        <w:rPr>
+          <w:rFonts w:ascii="Garamond" w:hAnsi="Garamond"/>
+          <w:b/>
+          <w:sz w:val="28"/>
+          <w:szCs w:val="36"/>
+          <w:lang w:val="en-US"/>
+        </w:rPr>
+        <w:t>Fig: Data after normalization and dropping</w:t>
+      </w:r>
+    </w:p>
+    <w:p>
+      <w:pPr>
+        <w:rPr>
+          <w:rFonts w:ascii="Garamond" w:hAnsi="Garamond"/>
+          <w:b/>
+          <w:sz w:val="28"/>
+          <w:szCs w:val="36"/>
+          <w:lang w:val="en-US"/>
+        </w:rPr>
+      </w:pPr>
+    </w:p>
+    <w:p>
+      <w:pPr>
+        <w:rPr>
+          <w:rFonts w:ascii="Garamond" w:hAnsi="Garamond"/>
+          <w:sz w:val="28"/>
+          <w:szCs w:val="36"/>
+          <w:lang w:val="en-US"/>
+        </w:rPr>
+      </w:pPr>
+    </w:p>
+    <w:p>
+      <w:pPr>
+        <w:rPr>
+          <w:rFonts w:ascii="Garamond" w:hAnsi="Garamond"/>
+          <w:sz w:val="28"/>
+          <w:szCs w:val="36"/>
+          <w:lang w:val="en-US"/>
+        </w:rPr>
+      </w:pPr>
+    </w:p>
+    <w:p>
+      <w:pPr>
+        <w:rPr>
+          <w:rFonts w:ascii="Garamond" w:hAnsi="Garamond"/>
+          <w:sz w:val="28"/>
+          <w:szCs w:val="36"/>
+          <w:lang w:val="en-US"/>
+        </w:rPr>
+      </w:pPr>
+    </w:p>
+    <w:p>
+      <w:pPr>
+        <w:rPr>
+          <w:rFonts w:ascii="Garamond" w:hAnsi="Garamond"/>
+          <w:sz w:val="28"/>
+          <w:szCs w:val="36"/>
+          <w:lang w:val="en-US"/>
+        </w:rPr>
+      </w:pPr>
+    </w:p>
+    <w:p>
+      <w:pPr>
+        <w:rPr>
+          <w:rFonts w:ascii="Garamond" w:hAnsi="Garamond"/>
+          <w:sz w:val="28"/>
+          <w:szCs w:val="36"/>
+          <w:lang w:val="en-US"/>
+        </w:rPr>
+      </w:pPr>
+      <w:r>
+        <w:rPr>
+          <w:rFonts w:ascii="Garamond" w:hAnsi="Garamond"/>
+          <w:sz w:val="28"/>
+          <w:szCs w:val="36"/>
+          <w:lang w:val="en-US"/>
+        </w:rPr>
+        <w:t>After the normalization is done, the data needs</w:t>
+      </w:r>
+      <w:r>
+        <w:rPr>
+          <w:rFonts w:ascii="Garamond" w:hAnsi="Garamond"/>
+          <w:sz w:val="28"/>
+          <w:szCs w:val="36"/>
+          <w:lang w:val="en-US"/>
+        </w:rPr>
+        <w:t xml:space="preserve"> to be split into features and output. </w:t>
+      </w:r>
+    </w:p>
+    <w:p>
+      <w:pPr>
+        <w:rPr>
+          <w:rFonts w:ascii="Garamond" w:hAnsi="Garamond"/>
+          <w:sz w:val="28"/>
+          <w:szCs w:val="36"/>
+          <w:lang w:val="en-US"/>
+        </w:rPr>
+      </w:pPr>
+      <w:r>
+        <w:rPr>
+          <w:rFonts w:ascii="Garamond" w:hAnsi="Garamond"/>
+          <w:sz w:val="28"/>
+          <w:szCs w:val="36"/>
+          <w:lang w:val="en-US"/>
+        </w:rPr>
+        <w:t>Features would contain Open</w:t>
+      </w:r>
+      <w:r>
+        <w:rPr>
+          <w:rFonts w:ascii="Garamond" w:hAnsi="Garamond"/>
+          <w:sz w:val="28"/>
+          <w:szCs w:val="36"/>
+          <w:lang w:val="en-US"/>
+        </w:rPr>
+        <w:t xml:space="preserve">, High, Low, and Close of n number of days where n is an input. </w:t>
+      </w:r>
+    </w:p>
+    <w:p>
+      <w:pPr>
+        <w:rPr>
+          <w:rFonts w:ascii="Garamond" w:hAnsi="Garamond"/>
+          <w:sz w:val="28"/>
+          <w:szCs w:val="36"/>
+          <w:lang w:val="en-US"/>
+        </w:rPr>
+      </w:pPr>
+      <w:r>
+        <w:rPr>
+          <w:rFonts w:ascii="Garamond" w:hAnsi="Garamond"/>
+          <w:sz w:val="28"/>
+          <w:szCs w:val="36"/>
+          <w:lang w:val="en-US"/>
+        </w:rPr>
+        <w:t>Output consists of the Close value of the next day.</w:t>
+      </w:r>
+    </w:p>
+    <w:p>
+      <w:pPr>
+        <w:pStyle w:val="HTMLPreformatted"/>
+        <w:shd w:val="clear" w:color="auto" w:fill="FFFFFF"/>
+        <w:wordWrap w:val="0"/>
+        <w:textAlignment w:val="baseline"/>
+        <w:rPr>
+          <w:rFonts w:ascii="Garamond" w:hAnsi="Garamond"/>
+          <w:sz w:val="28"/>
+          <w:szCs w:val="36"/>
+          <w:lang w:val="en-US"/>
+        </w:rPr>
+      </w:pPr>
+      <w:r>
+        <w:rPr>
+          <w:rFonts w:ascii="Garamond" w:hAnsi="Garamond"/>
+          <w:sz w:val="28"/>
+          <w:szCs w:val="36"/>
+          <w:lang w:val="en-US"/>
+        </w:rPr>
+        <w:t>Sample input and output:</w:t>
+      </w:r>
+    </w:p>
+    <w:p>
+      <w:pPr>
+        <w:pStyle w:val="HTMLPreformatted"/>
+        <w:shd w:val="clear" w:color="auto" w:fill="FFFFFF"/>
+        <w:wordWrap w:val="0"/>
+        <w:textAlignment w:val="baseline"/>
+        <w:rPr>
+          <w:rFonts w:ascii="Courier" w:hAnsi="Courier"/>
+          <w:color w:val="000000"/>
+          <w:sz w:val="21"/>
+          <w:szCs w:val="21"/>
+        </w:rPr>
+      </w:pPr>
+      <w:r>
+        <w:rPr>
+          <w:rFonts w:ascii="Courier" w:hAnsi="Courier"/>
+          <w:noProof/>
+          <w:color w:val="000000"/>
+          <w:sz w:val="21"/>
+          <w:szCs w:val="21"/>
+        </w:rPr>
+        <w:drawing>
+          <wp:inline distT="0" distB="0" distL="0" distR="0" wp14:anchorId="73505403" wp14:editId="6BB3DFC3">
+            <wp:extent cx="4813300" cy="2425700"/>
+            <wp:effectExtent l="0" t="0" r="12700" b="12700"/>
+            <wp:docPr id="19" name="Picture 19"/>
+            <wp:cNvGraphicFramePr>
+              <a:graphicFrameLocks xmlns:a="http://schemas.openxmlformats.org/drawingml/2006/main" noChangeAspect="1"/>
+            </wp:cNvGraphicFramePr>
+            <a:graphic xmlns:a="http://schemas.openxmlformats.org/drawingml/2006/main">
+              <a:graphicData uri="http://schemas.openxmlformats.org/drawingml/2006/picture">
+                <pic:pic xmlns:pic="http://schemas.openxmlformats.org/drawingml/2006/picture">
+                  <pic:nvPicPr>
+                    <pic:cNvPr id="1" name=""/>
+                    <pic:cNvPicPr/>
+                  </pic:nvPicPr>
+                  <pic:blipFill>
+                    <a:blip r:embed="rId17"/>
+                    <a:stretch>
+                      <a:fillRect/>
+                    </a:stretch>
+                  </pic:blipFill>
+                  <pic:spPr>
+                    <a:xfrm>
+                      <a:off x="0" y="0"/>
                       <a:ext cx="4813300" cy="2425700"/>
                     </a:xfrm>
                     <a:prstGeom prst="rect">
@@ -4237,18 +4889,450 @@
           <w:szCs w:val="36"/>
           <w:lang w:val="en-US"/>
         </w:rPr>
-        <w:t>The final model selected between the MLPModel and LSTMModel is the MLPModel because of good speed in training , better metric scores.</w:t>
-      </w:r>
-    </w:p>
-    <w:p>
-      <w:pPr>
-        <w:rPr>
-          <w:rFonts w:ascii="Garamond" w:hAnsi="Garamond"/>
-          <w:sz w:val="28"/>
-          <w:szCs w:val="36"/>
-          <w:lang w:val="en-US"/>
-        </w:rPr>
-      </w:pPr>
+        <w:t>The final model selected between the MLPModel and LSTMModel is the MLPModel because of goo</w:t>
+      </w:r>
+      <w:r>
+        <w:rPr>
+          <w:rFonts w:ascii="Garamond" w:hAnsi="Garamond"/>
+          <w:sz w:val="28"/>
+          <w:szCs w:val="36"/>
+          <w:lang w:val="en-US"/>
+        </w:rPr>
+        <w:t>d speed in training</w:t>
+      </w:r>
+      <w:r>
+        <w:rPr>
+          <w:rFonts w:ascii="Garamond" w:hAnsi="Garamond"/>
+          <w:sz w:val="28"/>
+          <w:szCs w:val="36"/>
+          <w:lang w:val="en-US"/>
+        </w:rPr>
+        <w:t>, better metric scores.</w:t>
+      </w:r>
+    </w:p>
+    <w:p>
+      <w:pPr>
+        <w:rPr>
+          <w:rFonts w:ascii="Garamond" w:hAnsi="Garamond"/>
+          <w:sz w:val="28"/>
+          <w:szCs w:val="36"/>
+          <w:lang w:val="en-US"/>
+        </w:rPr>
+      </w:pPr>
+      <w:r>
+        <w:rPr>
+          <w:rFonts w:ascii="Garamond" w:hAnsi="Garamond"/>
+          <w:sz w:val="28"/>
+          <w:szCs w:val="36"/>
+          <w:lang w:val="en-US"/>
+        </w:rPr>
+        <w:t xml:space="preserve">The initial MLPModel was made of </w:t>
+      </w:r>
+      <w:r>
+        <w:rPr>
+          <w:rFonts w:ascii="Garamond" w:hAnsi="Garamond"/>
+          <w:sz w:val="28"/>
+          <w:szCs w:val="36"/>
+          <w:lang w:val="en-US"/>
+        </w:rPr>
+        <w:t>3 Dense Layers with 128, 256 and 512 filters respectively with relu activation, a flatten layer and finally a Dense Layer with 1 filter. This model contained Adam Optimizer.</w:t>
+      </w:r>
+    </w:p>
+    <w:p>
+      <w:pPr>
+        <w:rPr>
+          <w:rFonts w:ascii="Garamond" w:hAnsi="Garamond"/>
+          <w:sz w:val="28"/>
+          <w:szCs w:val="36"/>
+          <w:lang w:val="en-US"/>
+        </w:rPr>
+      </w:pPr>
+      <w:r>
+        <w:rPr>
+          <w:rFonts w:ascii="Garamond" w:hAnsi="Garamond"/>
+          <w:sz w:val="28"/>
+          <w:szCs w:val="36"/>
+          <w:lang w:val="en-US"/>
+        </w:rPr>
+        <w:drawing>
+          <wp:inline distT="0" distB="0" distL="0" distR="0" wp14:anchorId="3C11F963" wp14:editId="79831374">
+            <wp:extent cx="5727700" cy="2863850"/>
+            <wp:effectExtent l="0" t="0" r="12700" b="6350"/>
+            <wp:docPr id="4" name="Picture 4"/>
+            <wp:cNvGraphicFramePr>
+              <a:graphicFrameLocks xmlns:a="http://schemas.openxmlformats.org/drawingml/2006/main" noChangeAspect="1"/>
+            </wp:cNvGraphicFramePr>
+            <a:graphic xmlns:a="http://schemas.openxmlformats.org/drawingml/2006/main">
+              <a:graphicData uri="http://schemas.openxmlformats.org/drawingml/2006/picture">
+                <pic:pic xmlns:pic="http://schemas.openxmlformats.org/drawingml/2006/picture">
+                  <pic:nvPicPr>
+                    <pic:cNvPr id="1" name=""/>
+                    <pic:cNvPicPr/>
+                  </pic:nvPicPr>
+                  <pic:blipFill>
+                    <a:blip r:embed="rId18"/>
+                    <a:stretch>
+                      <a:fillRect/>
+                    </a:stretch>
+                  </pic:blipFill>
+                  <pic:spPr>
+                    <a:xfrm>
+                      <a:off x="0" y="0"/>
+                      <a:ext cx="5727700" cy="2863850"/>
+                    </a:xfrm>
+                    <a:prstGeom prst="rect">
+                      <a:avLst/>
+                    </a:prstGeom>
+                  </pic:spPr>
+                </pic:pic>
+              </a:graphicData>
+            </a:graphic>
+          </wp:inline>
+        </w:drawing>
+      </w:r>
+    </w:p>
+    <w:p>
+      <w:pPr>
+        <w:rPr>
+          <w:rFonts w:ascii="Garamond" w:hAnsi="Garamond"/>
+          <w:sz w:val="28"/>
+          <w:szCs w:val="36"/>
+          <w:lang w:val="en-US"/>
+        </w:rPr>
+      </w:pPr>
+    </w:p>
+    <w:p>
+      <w:pPr>
+        <w:rPr>
+          <w:rFonts w:ascii="Garamond" w:hAnsi="Garamond"/>
+          <w:sz w:val="28"/>
+          <w:szCs w:val="36"/>
+          <w:lang w:val="en-US"/>
+        </w:rPr>
+      </w:pPr>
+      <w:r>
+        <w:rPr>
+          <w:rFonts w:ascii="Garamond" w:hAnsi="Garamond"/>
+          <w:sz w:val="28"/>
+          <w:szCs w:val="36"/>
+          <w:lang w:val="en-US"/>
+        </w:rPr>
+        <w:t xml:space="preserve">Later on, 2 more Dense layers was added with 512 filters and relu activation. A variant of the model was also tried with no activation functions, except for one Dense layer before flatten. </w:t>
+      </w:r>
+    </w:p>
+    <w:p>
+      <w:pPr>
+        <w:rPr>
+          <w:rFonts w:ascii="Garamond" w:hAnsi="Garamond"/>
+          <w:sz w:val="28"/>
+          <w:szCs w:val="36"/>
+          <w:lang w:val="en-US"/>
+        </w:rPr>
+      </w:pPr>
+      <w:r>
+        <w:rPr>
+          <w:rFonts w:ascii="Garamond" w:hAnsi="Garamond"/>
+          <w:sz w:val="28"/>
+          <w:szCs w:val="36"/>
+          <w:lang w:val="en-US"/>
+        </w:rPr>
+        <w:t xml:space="preserve">In the end, the final model was as follows </w:t>
+      </w:r>
+    </w:p>
+    <w:p>
+      <w:pPr>
+        <w:rPr>
+          <w:rFonts w:ascii="Garamond" w:hAnsi="Garamond"/>
+          <w:sz w:val="28"/>
+          <w:szCs w:val="36"/>
+          <w:lang w:val="en-US"/>
+        </w:rPr>
+      </w:pPr>
+      <w:r>
+        <w:rPr>
+          <w:rFonts w:ascii="Garamond" w:hAnsi="Garamond"/>
+          <w:sz w:val="28"/>
+          <w:szCs w:val="36"/>
+          <w:lang w:val="en-US"/>
+        </w:rPr>
+        <w:drawing>
+          <wp:inline distT="0" distB="0" distL="0" distR="0" wp14:anchorId="1D7ABA8F" wp14:editId="2F2418A3">
+            <wp:extent cx="5727700" cy="3632200"/>
+            <wp:effectExtent l="0" t="0" r="12700" b="0"/>
+            <wp:docPr id="11" name="Picture 11"/>
+            <wp:cNvGraphicFramePr>
+              <a:graphicFrameLocks xmlns:a="http://schemas.openxmlformats.org/drawingml/2006/main" noChangeAspect="1"/>
+            </wp:cNvGraphicFramePr>
+            <a:graphic xmlns:a="http://schemas.openxmlformats.org/drawingml/2006/main">
+              <a:graphicData uri="http://schemas.openxmlformats.org/drawingml/2006/picture">
+                <pic:pic xmlns:pic="http://schemas.openxmlformats.org/drawingml/2006/picture">
+                  <pic:nvPicPr>
+                    <pic:cNvPr id="1" name=""/>
+                    <pic:cNvPicPr/>
+                  </pic:nvPicPr>
+                  <pic:blipFill>
+                    <a:blip r:embed="rId19"/>
+                    <a:stretch>
+                      <a:fillRect/>
+                    </a:stretch>
+                  </pic:blipFill>
+                  <pic:spPr>
+                    <a:xfrm>
+                      <a:off x="0" y="0"/>
+                      <a:ext cx="5727700" cy="3632200"/>
+                    </a:xfrm>
+                    <a:prstGeom prst="rect">
+                      <a:avLst/>
+                    </a:prstGeom>
+                  </pic:spPr>
+                </pic:pic>
+              </a:graphicData>
+            </a:graphic>
+          </wp:inline>
+        </w:drawing>
+      </w:r>
+    </w:p>
+    <w:p>
+      <w:pPr>
+        <w:rPr>
+          <w:rFonts w:ascii="Garamond" w:hAnsi="Garamond"/>
+          <w:sz w:val="28"/>
+          <w:szCs w:val="36"/>
+          <w:lang w:val="en-US"/>
+        </w:rPr>
+      </w:pPr>
+      <w:r>
+        <w:rPr>
+          <w:rFonts w:ascii="Garamond" w:hAnsi="Garamond"/>
+          <w:sz w:val="28"/>
+          <w:szCs w:val="36"/>
+          <w:lang w:val="en-US"/>
+        </w:rPr>
+        <w:t xml:space="preserve">Here too, a variant was tried using Dropout layers with 25% drop but the results were not better. </w:t>
+      </w:r>
+    </w:p>
+    <w:p>
+      <w:pPr>
+        <w:rPr>
+          <w:rFonts w:ascii="Garamond" w:hAnsi="Garamond"/>
+          <w:sz w:val="28"/>
+          <w:szCs w:val="36"/>
+          <w:lang w:val="en-US"/>
+        </w:rPr>
+      </w:pPr>
+    </w:p>
+    <w:p>
+      <w:pPr>
+        <w:rPr>
+          <w:rFonts w:ascii="Garamond" w:hAnsi="Garamond"/>
+          <w:sz w:val="28"/>
+          <w:szCs w:val="36"/>
+          <w:lang w:val="en-US"/>
+        </w:rPr>
+      </w:pPr>
+    </w:p>
+    <w:p>
+      <w:pPr>
+        <w:rPr>
+          <w:rFonts w:ascii="Garamond" w:hAnsi="Garamond"/>
+          <w:sz w:val="28"/>
+          <w:szCs w:val="36"/>
+          <w:lang w:val="en-US"/>
+        </w:rPr>
+      </w:pPr>
+    </w:p>
+    <w:p>
+      <w:pPr>
+        <w:rPr>
+          <w:rFonts w:ascii="Garamond" w:hAnsi="Garamond"/>
+          <w:sz w:val="28"/>
+          <w:szCs w:val="36"/>
+          <w:lang w:val="en-US"/>
+        </w:rPr>
+      </w:pPr>
+    </w:p>
+    <w:p>
+      <w:pPr>
+        <w:rPr>
+          <w:rFonts w:ascii="Garamond" w:hAnsi="Garamond"/>
+          <w:sz w:val="28"/>
+          <w:szCs w:val="36"/>
+          <w:lang w:val="en-US"/>
+        </w:rPr>
+      </w:pPr>
+      <w:r>
+        <w:rPr>
+          <w:rFonts w:ascii="Garamond" w:hAnsi="Garamond"/>
+          <w:sz w:val="28"/>
+          <w:szCs w:val="36"/>
+          <w:lang w:val="en-US"/>
+        </w:rPr>
+        <w:t>In case of LSTM Model the model started as follows</w:t>
+      </w:r>
+    </w:p>
+    <w:p>
+      <w:pPr>
+        <w:rPr>
+          <w:rFonts w:ascii="Garamond" w:hAnsi="Garamond"/>
+          <w:sz w:val="28"/>
+          <w:szCs w:val="36"/>
+          <w:lang w:val="en-US"/>
+        </w:rPr>
+      </w:pPr>
+      <w:r>
+        <w:rPr>
+          <w:rFonts w:ascii="Garamond" w:hAnsi="Garamond"/>
+          <w:sz w:val="28"/>
+          <w:szCs w:val="36"/>
+          <w:lang w:val="en-US"/>
+        </w:rPr>
+        <w:drawing>
+          <wp:inline distT="0" distB="0" distL="0" distR="0" wp14:anchorId="56AA088E" wp14:editId="7A8F44F0">
+            <wp:extent cx="5727700" cy="2237105"/>
+            <wp:effectExtent l="0" t="0" r="12700" b="0"/>
+            <wp:docPr id="13" name="Picture 13"/>
+            <wp:cNvGraphicFramePr>
+              <a:graphicFrameLocks xmlns:a="http://schemas.openxmlformats.org/drawingml/2006/main" noChangeAspect="1"/>
+            </wp:cNvGraphicFramePr>
+            <a:graphic xmlns:a="http://schemas.openxmlformats.org/drawingml/2006/main">
+              <a:graphicData uri="http://schemas.openxmlformats.org/drawingml/2006/picture">
+                <pic:pic xmlns:pic="http://schemas.openxmlformats.org/drawingml/2006/picture">
+                  <pic:nvPicPr>
+                    <pic:cNvPr id="1" name=""/>
+                    <pic:cNvPicPr/>
+                  </pic:nvPicPr>
+                  <pic:blipFill>
+                    <a:blip r:embed="rId20"/>
+                    <a:stretch>
+                      <a:fillRect/>
+                    </a:stretch>
+                  </pic:blipFill>
+                  <pic:spPr>
+                    <a:xfrm>
+                      <a:off x="0" y="0"/>
+                      <a:ext cx="5727700" cy="2237105"/>
+                    </a:xfrm>
+                    <a:prstGeom prst="rect">
+                      <a:avLst/>
+                    </a:prstGeom>
+                  </pic:spPr>
+                </pic:pic>
+              </a:graphicData>
+            </a:graphic>
+          </wp:inline>
+        </w:drawing>
+      </w:r>
+    </w:p>
+    <w:p>
+      <w:pPr>
+        <w:rPr>
+          <w:rFonts w:ascii="Garamond" w:hAnsi="Garamond"/>
+          <w:sz w:val="28"/>
+          <w:szCs w:val="36"/>
+          <w:lang w:val="en-US"/>
+        </w:rPr>
+      </w:pPr>
+    </w:p>
+    <w:p>
+      <w:pPr>
+        <w:rPr>
+          <w:rFonts w:ascii="Garamond" w:hAnsi="Garamond"/>
+          <w:sz w:val="28"/>
+          <w:szCs w:val="36"/>
+          <w:lang w:val="en-US"/>
+        </w:rPr>
+      </w:pPr>
+      <w:r>
+        <w:rPr>
+          <w:rFonts w:ascii="Garamond" w:hAnsi="Garamond"/>
+          <w:sz w:val="28"/>
+          <w:szCs w:val="36"/>
+          <w:lang w:val="en-US"/>
+        </w:rPr>
+        <w:t xml:space="preserve">Later different values of filters were tried such as 50, 128, 256, 512. </w:t>
+      </w:r>
+    </w:p>
+    <w:p>
+      <w:pPr>
+        <w:rPr>
+          <w:rFonts w:ascii="Garamond" w:hAnsi="Garamond"/>
+          <w:sz w:val="28"/>
+          <w:szCs w:val="36"/>
+          <w:lang w:val="en-US"/>
+        </w:rPr>
+      </w:pPr>
+      <w:r>
+        <w:rPr>
+          <w:rFonts w:ascii="Garamond" w:hAnsi="Garamond"/>
+          <w:sz w:val="28"/>
+          <w:szCs w:val="36"/>
+          <w:lang w:val="en-US"/>
+        </w:rPr>
+        <w:t>Dropout layers were introduced to reduce chances of overfitting and the final model looks as follows:</w:t>
+      </w:r>
+    </w:p>
+    <w:p>
+      <w:pPr>
+        <w:rPr>
+          <w:rFonts w:ascii="Garamond" w:hAnsi="Garamond"/>
+          <w:sz w:val="28"/>
+          <w:szCs w:val="36"/>
+          <w:lang w:val="en-US"/>
+        </w:rPr>
+      </w:pPr>
+    </w:p>
+    <w:p>
+      <w:pPr>
+        <w:rPr>
+          <w:rFonts w:ascii="Garamond" w:hAnsi="Garamond"/>
+          <w:sz w:val="28"/>
+          <w:szCs w:val="36"/>
+          <w:lang w:val="en-US"/>
+        </w:rPr>
+      </w:pPr>
+      <w:r>
+        <w:rPr>
+          <w:rFonts w:ascii="Garamond" w:hAnsi="Garamond"/>
+          <w:sz w:val="28"/>
+          <w:szCs w:val="36"/>
+          <w:lang w:val="en-US"/>
+        </w:rPr>
+        <w:drawing>
+          <wp:inline distT="0" distB="0" distL="0" distR="0" wp14:anchorId="5BBD8BD2" wp14:editId="53F0725A">
+            <wp:extent cx="5727700" cy="2923540"/>
+            <wp:effectExtent l="0" t="0" r="12700" b="0"/>
+            <wp:docPr id="14" name="Picture 14"/>
+            <wp:cNvGraphicFramePr>
+              <a:graphicFrameLocks xmlns:a="http://schemas.openxmlformats.org/drawingml/2006/main" noChangeAspect="1"/>
+            </wp:cNvGraphicFramePr>
+            <a:graphic xmlns:a="http://schemas.openxmlformats.org/drawingml/2006/main">
+              <a:graphicData uri="http://schemas.openxmlformats.org/drawingml/2006/picture">
+                <pic:pic xmlns:pic="http://schemas.openxmlformats.org/drawingml/2006/picture">
+                  <pic:nvPicPr>
+                    <pic:cNvPr id="1" name=""/>
+                    <pic:cNvPicPr/>
+                  </pic:nvPicPr>
+                  <pic:blipFill>
+                    <a:blip r:embed="rId21"/>
+                    <a:stretch>
+                      <a:fillRect/>
+                    </a:stretch>
+                  </pic:blipFill>
+                  <pic:spPr>
+                    <a:xfrm>
+                      <a:off x="0" y="0"/>
+                      <a:ext cx="5727700" cy="2923540"/>
+                    </a:xfrm>
+                    <a:prstGeom prst="rect">
+                      <a:avLst/>
+                    </a:prstGeom>
+                  </pic:spPr>
+                </pic:pic>
+              </a:graphicData>
+            </a:graphic>
+          </wp:inline>
+        </w:drawing>
+      </w:r>
       <w:r>
         <w:rPr>
           <w:rFonts w:ascii="Garamond" w:hAnsi="Garamond"/>
@@ -4258,16 +5342,6 @@
         </w:rPr>
         <w:br w:type="page"/>
       </w:r>
-    </w:p>
-    <w:p>
-      <w:pPr>
-        <w:rPr>
-          <w:rFonts w:ascii="Garamond" w:hAnsi="Garamond"/>
-          <w:sz w:val="28"/>
-          <w:szCs w:val="36"/>
-          <w:lang w:val="en-US"/>
-        </w:rPr>
-      </w:pPr>
     </w:p>
     <w:p>
       <w:pPr>
@@ -4424,462 +5498,16 @@
       <w:r>
         <w:rPr>
           <w:rFonts w:ascii="Garamond" w:hAnsi="Garamond"/>
-          <w:sz w:val="28"/>
-          <w:szCs w:val="36"/>
-          <w:lang w:val="en-US"/>
+          <w:noProof/>
+          <w:sz w:val="28"/>
+          <w:szCs w:val="36"/>
+          <w:lang w:eastAsia="en-GB"/>
         </w:rPr>
         <w:drawing>
           <wp:inline distT="0" distB="0" distL="0" distR="0" wp14:anchorId="59632F6C" wp14:editId="4D1F25BD">
             <wp:extent cx="5118100" cy="3302000"/>
             <wp:effectExtent l="0" t="0" r="12700" b="0"/>
             <wp:docPr id="21" name="Picture 21"/>
-            <wp:cNvGraphicFramePr>
-              <a:graphicFrameLocks xmlns:a="http://schemas.openxmlformats.org/drawingml/2006/main" noChangeAspect="1"/>
-            </wp:cNvGraphicFramePr>
-            <a:graphic xmlns:a="http://schemas.openxmlformats.org/drawingml/2006/main">
-              <a:graphicData uri="http://schemas.openxmlformats.org/drawingml/2006/picture">
-                <pic:pic xmlns:pic="http://schemas.openxmlformats.org/drawingml/2006/picture">
-                  <pic:nvPicPr>
-                    <pic:cNvPr id="1" name=""/>
-                    <pic:cNvPicPr/>
-                  </pic:nvPicPr>
-                  <pic:blipFill>
-                    <a:blip r:embed="rId17"/>
-                    <a:stretch>
-                      <a:fillRect/>
-                    </a:stretch>
-                  </pic:blipFill>
-                  <pic:spPr>
-                    <a:xfrm>
-                      <a:off x="0" y="0"/>
-                      <a:ext cx="5118100" cy="3302000"/>
-                    </a:xfrm>
-                    <a:prstGeom prst="rect">
-                      <a:avLst/>
-                    </a:prstGeom>
-                  </pic:spPr>
-                </pic:pic>
-              </a:graphicData>
-            </a:graphic>
-          </wp:inline>
-        </w:drawing>
-      </w:r>
-    </w:p>
-    <w:p>
-      <w:pPr>
-        <w:rPr>
-          <w:rFonts w:ascii="Garamond" w:hAnsi="Garamond"/>
-          <w:sz w:val="28"/>
-          <w:szCs w:val="36"/>
-          <w:lang w:val="en-US"/>
-        </w:rPr>
-      </w:pPr>
-      <w:r>
-        <w:rPr>
-          <w:rFonts w:ascii="Garamond" w:hAnsi="Garamond"/>
-          <w:sz w:val="28"/>
-          <w:szCs w:val="36"/>
-          <w:lang w:val="en-US"/>
-        </w:rPr>
-        <w:t>Fig</w:t>
-      </w:r>
-      <w:r>
-        <w:rPr>
-          <w:rFonts w:ascii="Garamond" w:hAnsi="Garamond"/>
-          <w:sz w:val="28"/>
-          <w:szCs w:val="36"/>
-          <w:lang w:val="en-US"/>
-        </w:rPr>
-        <w:t>: MSE for MLPModel</w:t>
-      </w:r>
-      <w:r>
-        <w:rPr>
-          <w:rFonts w:ascii="Garamond" w:hAnsi="Garamond"/>
-          <w:sz w:val="28"/>
-          <w:szCs w:val="36"/>
-          <w:lang w:val="en-US"/>
-        </w:rPr>
-        <w:t xml:space="preserve"> while training.</w:t>
-      </w:r>
-    </w:p>
-    <w:p>
-      <w:pPr>
-        <w:rPr>
-          <w:rFonts w:ascii="Garamond" w:hAnsi="Garamond"/>
-          <w:sz w:val="28"/>
-          <w:szCs w:val="36"/>
-          <w:lang w:val="en-US"/>
-        </w:rPr>
-      </w:pPr>
-    </w:p>
-    <w:p>
-      <w:pPr>
-        <w:rPr>
-          <w:rFonts w:ascii="Garamond" w:hAnsi="Garamond"/>
-          <w:sz w:val="28"/>
-          <w:szCs w:val="36"/>
-          <w:lang w:val="en-US"/>
-        </w:rPr>
-      </w:pPr>
-      <w:r>
-        <w:rPr>
-          <w:rFonts w:ascii="Garamond" w:hAnsi="Garamond"/>
-          <w:sz w:val="28"/>
-          <w:szCs w:val="36"/>
-          <w:lang w:val="en-US"/>
-        </w:rPr>
-        <w:drawing>
-          <wp:inline distT="0" distB="0" distL="0" distR="0" wp14:anchorId="5C9F6FFC" wp14:editId="6B97F721">
-            <wp:extent cx="5600700" cy="3403600"/>
-            <wp:effectExtent l="0" t="0" r="12700" b="0"/>
-            <wp:docPr id="22" name="Picture 22"/>
-            <wp:cNvGraphicFramePr>
-              <a:graphicFrameLocks xmlns:a="http://schemas.openxmlformats.org/drawingml/2006/main" noChangeAspect="1"/>
-            </wp:cNvGraphicFramePr>
-            <a:graphic xmlns:a="http://schemas.openxmlformats.org/drawingml/2006/main">
-              <a:graphicData uri="http://schemas.openxmlformats.org/drawingml/2006/picture">
-                <pic:pic xmlns:pic="http://schemas.openxmlformats.org/drawingml/2006/picture">
-                  <pic:nvPicPr>
-                    <pic:cNvPr id="1" name=""/>
-                    <pic:cNvPicPr/>
-                  </pic:nvPicPr>
-                  <pic:blipFill>
-                    <a:blip r:embed="rId18"/>
-                    <a:stretch>
-                      <a:fillRect/>
-                    </a:stretch>
-                  </pic:blipFill>
-                  <pic:spPr>
-                    <a:xfrm>
-                      <a:off x="0" y="0"/>
-                      <a:ext cx="5600700" cy="3403600"/>
-                    </a:xfrm>
-                    <a:prstGeom prst="rect">
-                      <a:avLst/>
-                    </a:prstGeom>
-                  </pic:spPr>
-                </pic:pic>
-              </a:graphicData>
-            </a:graphic>
-          </wp:inline>
-        </w:drawing>
-      </w:r>
-    </w:p>
-    <w:p>
-      <w:pPr>
-        <w:rPr>
-          <w:rFonts w:ascii="Garamond" w:hAnsi="Garamond"/>
-          <w:sz w:val="28"/>
-          <w:szCs w:val="36"/>
-          <w:lang w:val="en-US"/>
-        </w:rPr>
-      </w:pPr>
-      <w:r>
-        <w:rPr>
-          <w:rFonts w:ascii="Garamond" w:hAnsi="Garamond"/>
-          <w:sz w:val="28"/>
-          <w:szCs w:val="36"/>
-          <w:lang w:val="en-US"/>
-        </w:rPr>
-        <w:t>Fig: MSE for LSTMModel while training</w:t>
-      </w:r>
-    </w:p>
-    <w:p>
-      <w:pPr>
-        <w:rPr>
-          <w:rFonts w:ascii="Garamond" w:hAnsi="Garamond"/>
-          <w:sz w:val="28"/>
-          <w:szCs w:val="36"/>
-          <w:lang w:val="en-US"/>
-        </w:rPr>
-      </w:pPr>
-    </w:p>
-    <w:p>
-      <w:pPr>
-        <w:rPr>
-          <w:rFonts w:ascii="Garamond" w:hAnsi="Garamond"/>
-          <w:sz w:val="28"/>
-          <w:szCs w:val="36"/>
-          <w:lang w:val="en-US"/>
-        </w:rPr>
-      </w:pPr>
-      <w:r>
-        <w:rPr>
-          <w:rFonts w:ascii="Garamond" w:hAnsi="Garamond"/>
-          <w:sz w:val="28"/>
-          <w:szCs w:val="36"/>
-          <w:lang w:val="en-US"/>
-        </w:rPr>
-        <w:t>From the above figures, it is clear that the metric score for MLPModel is better than that for LSTMModel. However, I believe that LSTMModel could have much better metric score but it takes a lot of time to compile as we add more parameters to it. Hence for the final model, I have chosen MLPModel since it is quick to train and has a good MSE, MAE and MAPE values.</w:t>
-      </w:r>
-    </w:p>
-    <w:p>
-      <w:pPr>
-        <w:rPr>
-          <w:rFonts w:ascii="Garamond" w:hAnsi="Garamond"/>
-          <w:sz w:val="28"/>
-          <w:szCs w:val="36"/>
-          <w:lang w:val="en-US"/>
-        </w:rPr>
-      </w:pPr>
-    </w:p>
-    <w:p>
-      <w:pPr>
-        <w:rPr>
-          <w:rFonts w:ascii="Garamond" w:hAnsi="Garamond"/>
-          <w:sz w:val="28"/>
-          <w:szCs w:val="36"/>
-          <w:lang w:val="en-US"/>
-        </w:rPr>
-      </w:pPr>
-      <w:r>
-        <w:rPr>
-          <w:rFonts w:ascii="Garamond" w:hAnsi="Garamond"/>
-          <w:sz w:val="28"/>
-          <w:szCs w:val="36"/>
-          <w:lang w:val="en-US"/>
-        </w:rPr>
-        <w:drawing>
-          <wp:inline distT="0" distB="0" distL="0" distR="0" wp14:anchorId="56404B9A" wp14:editId="7BA13267">
-            <wp:extent cx="5219700" cy="3289300"/>
-            <wp:effectExtent l="0" t="0" r="12700" b="12700"/>
-            <wp:docPr id="23" name="Picture 23"/>
-            <wp:cNvGraphicFramePr>
-              <a:graphicFrameLocks xmlns:a="http://schemas.openxmlformats.org/drawingml/2006/main" noChangeAspect="1"/>
-            </wp:cNvGraphicFramePr>
-            <a:graphic xmlns:a="http://schemas.openxmlformats.org/drawingml/2006/main">
-              <a:graphicData uri="http://schemas.openxmlformats.org/drawingml/2006/picture">
-                <pic:pic xmlns:pic="http://schemas.openxmlformats.org/drawingml/2006/picture">
-                  <pic:nvPicPr>
-                    <pic:cNvPr id="1" name=""/>
-                    <pic:cNvPicPr/>
-                  </pic:nvPicPr>
-                  <pic:blipFill>
-                    <a:blip r:embed="rId19"/>
-                    <a:stretch>
-                      <a:fillRect/>
-                    </a:stretch>
-                  </pic:blipFill>
-                  <pic:spPr>
-                    <a:xfrm>
-                      <a:off x="0" y="0"/>
-                      <a:ext cx="5219700" cy="3289300"/>
-                    </a:xfrm>
-                    <a:prstGeom prst="rect">
-                      <a:avLst/>
-                    </a:prstGeom>
-                  </pic:spPr>
-                </pic:pic>
-              </a:graphicData>
-            </a:graphic>
-          </wp:inline>
-        </w:drawing>
-      </w:r>
-    </w:p>
-    <w:p>
-      <w:pPr>
-        <w:rPr>
-          <w:rFonts w:ascii="Garamond" w:hAnsi="Garamond"/>
-          <w:sz w:val="28"/>
-          <w:szCs w:val="36"/>
-          <w:lang w:val="en-US"/>
-        </w:rPr>
-      </w:pPr>
-      <w:r>
-        <w:rPr>
-          <w:rFonts w:ascii="Garamond" w:hAnsi="Garamond"/>
-          <w:sz w:val="28"/>
-          <w:szCs w:val="36"/>
-          <w:lang w:val="en-US"/>
-        </w:rPr>
-        <w:t>Fig: Predicted price vs</w:t>
-      </w:r>
-      <w:r>
-        <w:rPr>
-          <w:rFonts w:ascii="Garamond" w:hAnsi="Garamond"/>
-          <w:sz w:val="28"/>
-          <w:szCs w:val="36"/>
-          <w:lang w:val="en-US"/>
-        </w:rPr>
-        <w:t xml:space="preserve"> Actual price on an unseen data for MLPModel</w:t>
-      </w:r>
-    </w:p>
-    <w:p>
-      <w:pPr>
-        <w:rPr>
-          <w:rFonts w:ascii="Garamond" w:hAnsi="Garamond"/>
-          <w:sz w:val="28"/>
-          <w:szCs w:val="36"/>
-          <w:lang w:val="en-US"/>
-        </w:rPr>
-      </w:pPr>
-    </w:p>
-    <w:p>
-      <w:pPr>
-        <w:rPr>
-          <w:rFonts w:ascii="Garamond" w:hAnsi="Garamond"/>
-          <w:sz w:val="28"/>
-          <w:szCs w:val="36"/>
-          <w:lang w:val="en-US"/>
-        </w:rPr>
-      </w:pPr>
-      <w:r>
-        <w:rPr>
-          <w:rFonts w:ascii="Garamond" w:hAnsi="Garamond"/>
-          <w:sz w:val="28"/>
-          <w:szCs w:val="36"/>
-          <w:lang w:val="en-US"/>
-        </w:rPr>
-        <w:t>Here, the MLP Model fares well than our benchmark model, since the benchmark model fails to generalize well.</w:t>
-      </w:r>
-    </w:p>
-    <w:p>
-      <w:pPr>
-        <w:rPr>
-          <w:rFonts w:ascii="Garamond" w:hAnsi="Garamond"/>
-          <w:sz w:val="28"/>
-          <w:szCs w:val="36"/>
-          <w:lang w:val="en-US"/>
-        </w:rPr>
-      </w:pPr>
-    </w:p>
-    <w:p>
-      <w:pPr>
-        <w:rPr>
-          <w:rFonts w:ascii="Garamond" w:hAnsi="Garamond"/>
-          <w:sz w:val="28"/>
-          <w:szCs w:val="36"/>
-          <w:lang w:val="en-US"/>
-        </w:rPr>
-      </w:pPr>
-      <w:r>
-        <w:rPr>
-          <w:rFonts w:ascii="Garamond" w:hAnsi="Garamond"/>
-          <w:sz w:val="28"/>
-          <w:szCs w:val="36"/>
-          <w:lang w:val="en-US"/>
-        </w:rPr>
-        <w:drawing>
-          <wp:inline distT="0" distB="0" distL="0" distR="0" wp14:anchorId="04CB9AD3" wp14:editId="11FF378B">
-            <wp:extent cx="5664200" cy="965200"/>
-            <wp:effectExtent l="0" t="0" r="0" b="0"/>
-            <wp:docPr id="28" name="Picture 28"/>
-            <wp:cNvGraphicFramePr>
-              <a:graphicFrameLocks xmlns:a="http://schemas.openxmlformats.org/drawingml/2006/main" noChangeAspect="1"/>
-            </wp:cNvGraphicFramePr>
-            <a:graphic xmlns:a="http://schemas.openxmlformats.org/drawingml/2006/main">
-              <a:graphicData uri="http://schemas.openxmlformats.org/drawingml/2006/picture">
-                <pic:pic xmlns:pic="http://schemas.openxmlformats.org/drawingml/2006/picture">
-                  <pic:nvPicPr>
-                    <pic:cNvPr id="1" name=""/>
-                    <pic:cNvPicPr/>
-                  </pic:nvPicPr>
-                  <pic:blipFill>
-                    <a:blip r:embed="rId20"/>
-                    <a:stretch>
-                      <a:fillRect/>
-                    </a:stretch>
-                  </pic:blipFill>
-                  <pic:spPr>
-                    <a:xfrm>
-                      <a:off x="0" y="0"/>
-                      <a:ext cx="5664200" cy="965200"/>
-                    </a:xfrm>
-                    <a:prstGeom prst="rect">
-                      <a:avLst/>
-                    </a:prstGeom>
-                  </pic:spPr>
-                </pic:pic>
-              </a:graphicData>
-            </a:graphic>
-          </wp:inline>
-        </w:drawing>
-      </w:r>
-    </w:p>
-    <w:p>
-      <w:pPr>
-        <w:rPr>
-          <w:rFonts w:ascii="Garamond" w:hAnsi="Garamond"/>
-          <w:sz w:val="28"/>
-          <w:szCs w:val="36"/>
-          <w:lang w:val="en-US"/>
-        </w:rPr>
-      </w:pPr>
-    </w:p>
-    <w:p>
-      <w:pPr>
-        <w:rPr>
-          <w:rFonts w:ascii="Garamond" w:hAnsi="Garamond"/>
-          <w:sz w:val="28"/>
-          <w:szCs w:val="36"/>
-          <w:lang w:val="en-US"/>
-        </w:rPr>
-      </w:pPr>
-      <w:r>
-        <w:rPr>
-          <w:rFonts w:ascii="Garamond" w:hAnsi="Garamond"/>
-          <w:sz w:val="28"/>
-          <w:szCs w:val="36"/>
-          <w:lang w:val="en-US"/>
-        </w:rPr>
-        <w:drawing>
-          <wp:inline distT="0" distB="0" distL="0" distR="0" wp14:anchorId="315BCD05" wp14:editId="2263FD53">
-            <wp:extent cx="5727700" cy="998220"/>
-            <wp:effectExtent l="0" t="0" r="12700" b="0"/>
-            <wp:docPr id="27" name="Picture 27"/>
-            <wp:cNvGraphicFramePr>
-              <a:graphicFrameLocks xmlns:a="http://schemas.openxmlformats.org/drawingml/2006/main" noChangeAspect="1"/>
-            </wp:cNvGraphicFramePr>
-            <a:graphic xmlns:a="http://schemas.openxmlformats.org/drawingml/2006/main">
-              <a:graphicData uri="http://schemas.openxmlformats.org/drawingml/2006/picture">
-                <pic:pic xmlns:pic="http://schemas.openxmlformats.org/drawingml/2006/picture">
-                  <pic:nvPicPr>
-                    <pic:cNvPr id="1" name=""/>
-                    <pic:cNvPicPr/>
-                  </pic:nvPicPr>
-                  <pic:blipFill>
-                    <a:blip r:embed="rId21"/>
-                    <a:stretch>
-                      <a:fillRect/>
-                    </a:stretch>
-                  </pic:blipFill>
-                  <pic:spPr>
-                    <a:xfrm>
-                      <a:off x="0" y="0"/>
-                      <a:ext cx="5727700" cy="998220"/>
-                    </a:xfrm>
-                    <a:prstGeom prst="rect">
-                      <a:avLst/>
-                    </a:prstGeom>
-                  </pic:spPr>
-                </pic:pic>
-              </a:graphicData>
-            </a:graphic>
-          </wp:inline>
-        </w:drawing>
-      </w:r>
-    </w:p>
-    <w:p>
-      <w:pPr>
-        <w:rPr>
-          <w:rFonts w:ascii="Garamond" w:hAnsi="Garamond"/>
-          <w:sz w:val="28"/>
-          <w:szCs w:val="36"/>
-          <w:lang w:val="en-US"/>
-        </w:rPr>
-      </w:pPr>
-      <w:r>
-        <w:rPr>
-          <w:rFonts w:ascii="Garamond" w:hAnsi="Garamond"/>
-          <w:sz w:val="28"/>
-          <w:szCs w:val="36"/>
-          <w:lang w:val="en-US"/>
-        </w:rPr>
-        <w:drawing>
-          <wp:inline distT="0" distB="0" distL="0" distR="0" wp14:anchorId="53754965" wp14:editId="7707F715">
-            <wp:extent cx="4394835" cy="3069588"/>
-            <wp:effectExtent l="0" t="0" r="0" b="4445"/>
-            <wp:docPr id="26" name="Picture 26"/>
             <wp:cNvGraphicFramePr>
               <a:graphicFrameLocks xmlns:a="http://schemas.openxmlformats.org/drawingml/2006/main" noChangeAspect="1"/>
             </wp:cNvGraphicFramePr>
@@ -4899,6 +5527,458 @@
                   <pic:spPr>
                     <a:xfrm>
                       <a:off x="0" y="0"/>
+                      <a:ext cx="5118100" cy="3302000"/>
+                    </a:xfrm>
+                    <a:prstGeom prst="rect">
+                      <a:avLst/>
+                    </a:prstGeom>
+                  </pic:spPr>
+                </pic:pic>
+              </a:graphicData>
+            </a:graphic>
+          </wp:inline>
+        </w:drawing>
+      </w:r>
+    </w:p>
+    <w:p>
+      <w:pPr>
+        <w:rPr>
+          <w:rFonts w:ascii="Garamond" w:hAnsi="Garamond"/>
+          <w:sz w:val="28"/>
+          <w:szCs w:val="36"/>
+          <w:lang w:val="en-US"/>
+        </w:rPr>
+      </w:pPr>
+      <w:r>
+        <w:rPr>
+          <w:rFonts w:ascii="Garamond" w:hAnsi="Garamond"/>
+          <w:sz w:val="28"/>
+          <w:szCs w:val="36"/>
+          <w:lang w:val="en-US"/>
+        </w:rPr>
+        <w:t>Fig</w:t>
+      </w:r>
+      <w:r>
+        <w:rPr>
+          <w:rFonts w:ascii="Garamond" w:hAnsi="Garamond"/>
+          <w:sz w:val="28"/>
+          <w:szCs w:val="36"/>
+          <w:lang w:val="en-US"/>
+        </w:rPr>
+        <w:t>: MSE for MLPModel</w:t>
+      </w:r>
+      <w:r>
+        <w:rPr>
+          <w:rFonts w:ascii="Garamond" w:hAnsi="Garamond"/>
+          <w:sz w:val="28"/>
+          <w:szCs w:val="36"/>
+          <w:lang w:val="en-US"/>
+        </w:rPr>
+        <w:t xml:space="preserve"> while training.</w:t>
+      </w:r>
+    </w:p>
+    <w:p>
+      <w:pPr>
+        <w:rPr>
+          <w:rFonts w:ascii="Garamond" w:hAnsi="Garamond"/>
+          <w:sz w:val="28"/>
+          <w:szCs w:val="36"/>
+          <w:lang w:val="en-US"/>
+        </w:rPr>
+      </w:pPr>
+    </w:p>
+    <w:p>
+      <w:pPr>
+        <w:rPr>
+          <w:rFonts w:ascii="Garamond" w:hAnsi="Garamond"/>
+          <w:sz w:val="28"/>
+          <w:szCs w:val="36"/>
+          <w:lang w:val="en-US"/>
+        </w:rPr>
+      </w:pPr>
+      <w:r>
+        <w:rPr>
+          <w:rFonts w:ascii="Garamond" w:hAnsi="Garamond"/>
+          <w:noProof/>
+          <w:sz w:val="28"/>
+          <w:szCs w:val="36"/>
+          <w:lang w:eastAsia="en-GB"/>
+        </w:rPr>
+        <w:drawing>
+          <wp:inline distT="0" distB="0" distL="0" distR="0" wp14:anchorId="5C9F6FFC" wp14:editId="6B97F721">
+            <wp:extent cx="5600700" cy="3403600"/>
+            <wp:effectExtent l="0" t="0" r="12700" b="0"/>
+            <wp:docPr id="22" name="Picture 22"/>
+            <wp:cNvGraphicFramePr>
+              <a:graphicFrameLocks xmlns:a="http://schemas.openxmlformats.org/drawingml/2006/main" noChangeAspect="1"/>
+            </wp:cNvGraphicFramePr>
+            <a:graphic xmlns:a="http://schemas.openxmlformats.org/drawingml/2006/main">
+              <a:graphicData uri="http://schemas.openxmlformats.org/drawingml/2006/picture">
+                <pic:pic xmlns:pic="http://schemas.openxmlformats.org/drawingml/2006/picture">
+                  <pic:nvPicPr>
+                    <pic:cNvPr id="1" name=""/>
+                    <pic:cNvPicPr/>
+                  </pic:nvPicPr>
+                  <pic:blipFill>
+                    <a:blip r:embed="rId23"/>
+                    <a:stretch>
+                      <a:fillRect/>
+                    </a:stretch>
+                  </pic:blipFill>
+                  <pic:spPr>
+                    <a:xfrm>
+                      <a:off x="0" y="0"/>
+                      <a:ext cx="5600700" cy="3403600"/>
+                    </a:xfrm>
+                    <a:prstGeom prst="rect">
+                      <a:avLst/>
+                    </a:prstGeom>
+                  </pic:spPr>
+                </pic:pic>
+              </a:graphicData>
+            </a:graphic>
+          </wp:inline>
+        </w:drawing>
+      </w:r>
+    </w:p>
+    <w:p>
+      <w:pPr>
+        <w:rPr>
+          <w:rFonts w:ascii="Garamond" w:hAnsi="Garamond"/>
+          <w:sz w:val="28"/>
+          <w:szCs w:val="36"/>
+          <w:lang w:val="en-US"/>
+        </w:rPr>
+      </w:pPr>
+      <w:r>
+        <w:rPr>
+          <w:rFonts w:ascii="Garamond" w:hAnsi="Garamond"/>
+          <w:sz w:val="28"/>
+          <w:szCs w:val="36"/>
+          <w:lang w:val="en-US"/>
+        </w:rPr>
+        <w:t>Fig: MSE for LSTMModel while training</w:t>
+      </w:r>
+    </w:p>
+    <w:p>
+      <w:pPr>
+        <w:rPr>
+          <w:rFonts w:ascii="Garamond" w:hAnsi="Garamond"/>
+          <w:sz w:val="28"/>
+          <w:szCs w:val="36"/>
+          <w:lang w:val="en-US"/>
+        </w:rPr>
+      </w:pPr>
+    </w:p>
+    <w:p>
+      <w:pPr>
+        <w:rPr>
+          <w:rFonts w:ascii="Garamond" w:hAnsi="Garamond"/>
+          <w:sz w:val="28"/>
+          <w:szCs w:val="36"/>
+          <w:lang w:val="en-US"/>
+        </w:rPr>
+      </w:pPr>
+      <w:r>
+        <w:rPr>
+          <w:rFonts w:ascii="Garamond" w:hAnsi="Garamond"/>
+          <w:sz w:val="28"/>
+          <w:szCs w:val="36"/>
+          <w:lang w:val="en-US"/>
+        </w:rPr>
+        <w:t>From the above figures, it is clear that the metric score for MLPModel is better than that for LSTMModel. However, I believe that LSTMModel could have much better metric score but it takes a lot of time to compile as we add more parameters to it. Hence for the final model, I have chosen MLPModel since it is quick to train and has a good MSE, MAE and MAPE values.</w:t>
+      </w:r>
+    </w:p>
+    <w:p>
+      <w:pPr>
+        <w:rPr>
+          <w:rFonts w:ascii="Garamond" w:hAnsi="Garamond"/>
+          <w:sz w:val="28"/>
+          <w:szCs w:val="36"/>
+          <w:lang w:val="en-US"/>
+        </w:rPr>
+      </w:pPr>
+    </w:p>
+    <w:p>
+      <w:pPr>
+        <w:rPr>
+          <w:rFonts w:ascii="Garamond" w:hAnsi="Garamond"/>
+          <w:sz w:val="28"/>
+          <w:szCs w:val="36"/>
+          <w:lang w:val="en-US"/>
+        </w:rPr>
+      </w:pPr>
+      <w:r>
+        <w:rPr>
+          <w:rFonts w:ascii="Garamond" w:hAnsi="Garamond"/>
+          <w:noProof/>
+          <w:sz w:val="28"/>
+          <w:szCs w:val="36"/>
+          <w:lang w:eastAsia="en-GB"/>
+        </w:rPr>
+        <w:drawing>
+          <wp:inline distT="0" distB="0" distL="0" distR="0" wp14:anchorId="56404B9A" wp14:editId="7BA13267">
+            <wp:extent cx="5219700" cy="3289300"/>
+            <wp:effectExtent l="0" t="0" r="12700" b="12700"/>
+            <wp:docPr id="23" name="Picture 23"/>
+            <wp:cNvGraphicFramePr>
+              <a:graphicFrameLocks xmlns:a="http://schemas.openxmlformats.org/drawingml/2006/main" noChangeAspect="1"/>
+            </wp:cNvGraphicFramePr>
+            <a:graphic xmlns:a="http://schemas.openxmlformats.org/drawingml/2006/main">
+              <a:graphicData uri="http://schemas.openxmlformats.org/drawingml/2006/picture">
+                <pic:pic xmlns:pic="http://schemas.openxmlformats.org/drawingml/2006/picture">
+                  <pic:nvPicPr>
+                    <pic:cNvPr id="1" name=""/>
+                    <pic:cNvPicPr/>
+                  </pic:nvPicPr>
+                  <pic:blipFill>
+                    <a:blip r:embed="rId24"/>
+                    <a:stretch>
+                      <a:fillRect/>
+                    </a:stretch>
+                  </pic:blipFill>
+                  <pic:spPr>
+                    <a:xfrm>
+                      <a:off x="0" y="0"/>
+                      <a:ext cx="5219700" cy="3289300"/>
+                    </a:xfrm>
+                    <a:prstGeom prst="rect">
+                      <a:avLst/>
+                    </a:prstGeom>
+                  </pic:spPr>
+                </pic:pic>
+              </a:graphicData>
+            </a:graphic>
+          </wp:inline>
+        </w:drawing>
+      </w:r>
+    </w:p>
+    <w:p>
+      <w:pPr>
+        <w:rPr>
+          <w:rFonts w:ascii="Garamond" w:hAnsi="Garamond"/>
+          <w:sz w:val="28"/>
+          <w:szCs w:val="36"/>
+          <w:lang w:val="en-US"/>
+        </w:rPr>
+      </w:pPr>
+      <w:r>
+        <w:rPr>
+          <w:rFonts w:ascii="Garamond" w:hAnsi="Garamond"/>
+          <w:sz w:val="28"/>
+          <w:szCs w:val="36"/>
+          <w:lang w:val="en-US"/>
+        </w:rPr>
+        <w:t>Fig: Predicted price vs</w:t>
+      </w:r>
+      <w:r>
+        <w:rPr>
+          <w:rFonts w:ascii="Garamond" w:hAnsi="Garamond"/>
+          <w:sz w:val="28"/>
+          <w:szCs w:val="36"/>
+          <w:lang w:val="en-US"/>
+        </w:rPr>
+        <w:t xml:space="preserve"> Actual price on an unseen data for MLPModel</w:t>
+      </w:r>
+    </w:p>
+    <w:p>
+      <w:pPr>
+        <w:rPr>
+          <w:rFonts w:ascii="Garamond" w:hAnsi="Garamond"/>
+          <w:sz w:val="28"/>
+          <w:szCs w:val="36"/>
+          <w:lang w:val="en-US"/>
+        </w:rPr>
+      </w:pPr>
+    </w:p>
+    <w:p>
+      <w:pPr>
+        <w:rPr>
+          <w:rFonts w:ascii="Garamond" w:hAnsi="Garamond"/>
+          <w:sz w:val="28"/>
+          <w:szCs w:val="36"/>
+          <w:lang w:val="en-US"/>
+        </w:rPr>
+      </w:pPr>
+      <w:r>
+        <w:rPr>
+          <w:rFonts w:ascii="Garamond" w:hAnsi="Garamond"/>
+          <w:sz w:val="28"/>
+          <w:szCs w:val="36"/>
+          <w:lang w:val="en-US"/>
+        </w:rPr>
+        <w:t>Here, the MLP Model fares well than our benchmark model, since the benchmark model fails to generalize well.</w:t>
+      </w:r>
+    </w:p>
+    <w:p>
+      <w:pPr>
+        <w:rPr>
+          <w:rFonts w:ascii="Garamond" w:hAnsi="Garamond"/>
+          <w:sz w:val="28"/>
+          <w:szCs w:val="36"/>
+          <w:lang w:val="en-US"/>
+        </w:rPr>
+      </w:pPr>
+    </w:p>
+    <w:p>
+      <w:pPr>
+        <w:rPr>
+          <w:rFonts w:ascii="Garamond" w:hAnsi="Garamond"/>
+          <w:sz w:val="28"/>
+          <w:szCs w:val="36"/>
+          <w:lang w:val="en-US"/>
+        </w:rPr>
+      </w:pPr>
+      <w:r>
+        <w:rPr>
+          <w:rFonts w:ascii="Garamond" w:hAnsi="Garamond"/>
+          <w:noProof/>
+          <w:sz w:val="28"/>
+          <w:szCs w:val="36"/>
+          <w:lang w:eastAsia="en-GB"/>
+        </w:rPr>
+        <w:drawing>
+          <wp:inline distT="0" distB="0" distL="0" distR="0" wp14:anchorId="04CB9AD3" wp14:editId="11FF378B">
+            <wp:extent cx="5664200" cy="965200"/>
+            <wp:effectExtent l="0" t="0" r="0" b="0"/>
+            <wp:docPr id="28" name="Picture 28"/>
+            <wp:cNvGraphicFramePr>
+              <a:graphicFrameLocks xmlns:a="http://schemas.openxmlformats.org/drawingml/2006/main" noChangeAspect="1"/>
+            </wp:cNvGraphicFramePr>
+            <a:graphic xmlns:a="http://schemas.openxmlformats.org/drawingml/2006/main">
+              <a:graphicData uri="http://schemas.openxmlformats.org/drawingml/2006/picture">
+                <pic:pic xmlns:pic="http://schemas.openxmlformats.org/drawingml/2006/picture">
+                  <pic:nvPicPr>
+                    <pic:cNvPr id="1" name=""/>
+                    <pic:cNvPicPr/>
+                  </pic:nvPicPr>
+                  <pic:blipFill>
+                    <a:blip r:embed="rId25"/>
+                    <a:stretch>
+                      <a:fillRect/>
+                    </a:stretch>
+                  </pic:blipFill>
+                  <pic:spPr>
+                    <a:xfrm>
+                      <a:off x="0" y="0"/>
+                      <a:ext cx="5664200" cy="965200"/>
+                    </a:xfrm>
+                    <a:prstGeom prst="rect">
+                      <a:avLst/>
+                    </a:prstGeom>
+                  </pic:spPr>
+                </pic:pic>
+              </a:graphicData>
+            </a:graphic>
+          </wp:inline>
+        </w:drawing>
+      </w:r>
+    </w:p>
+    <w:p>
+      <w:pPr>
+        <w:rPr>
+          <w:rFonts w:ascii="Garamond" w:hAnsi="Garamond"/>
+          <w:sz w:val="28"/>
+          <w:szCs w:val="36"/>
+          <w:lang w:val="en-US"/>
+        </w:rPr>
+      </w:pPr>
+    </w:p>
+    <w:p>
+      <w:pPr>
+        <w:rPr>
+          <w:rFonts w:ascii="Garamond" w:hAnsi="Garamond"/>
+          <w:sz w:val="28"/>
+          <w:szCs w:val="36"/>
+          <w:lang w:val="en-US"/>
+        </w:rPr>
+      </w:pPr>
+      <w:r>
+        <w:rPr>
+          <w:rFonts w:ascii="Garamond" w:hAnsi="Garamond"/>
+          <w:noProof/>
+          <w:sz w:val="28"/>
+          <w:szCs w:val="36"/>
+          <w:lang w:eastAsia="en-GB"/>
+        </w:rPr>
+        <w:drawing>
+          <wp:inline distT="0" distB="0" distL="0" distR="0" wp14:anchorId="315BCD05" wp14:editId="2263FD53">
+            <wp:extent cx="5727700" cy="998220"/>
+            <wp:effectExtent l="0" t="0" r="12700" b="0"/>
+            <wp:docPr id="27" name="Picture 27"/>
+            <wp:cNvGraphicFramePr>
+              <a:graphicFrameLocks xmlns:a="http://schemas.openxmlformats.org/drawingml/2006/main" noChangeAspect="1"/>
+            </wp:cNvGraphicFramePr>
+            <a:graphic xmlns:a="http://schemas.openxmlformats.org/drawingml/2006/main">
+              <a:graphicData uri="http://schemas.openxmlformats.org/drawingml/2006/picture">
+                <pic:pic xmlns:pic="http://schemas.openxmlformats.org/drawingml/2006/picture">
+                  <pic:nvPicPr>
+                    <pic:cNvPr id="1" name=""/>
+                    <pic:cNvPicPr/>
+                  </pic:nvPicPr>
+                  <pic:blipFill>
+                    <a:blip r:embed="rId26"/>
+                    <a:stretch>
+                      <a:fillRect/>
+                    </a:stretch>
+                  </pic:blipFill>
+                  <pic:spPr>
+                    <a:xfrm>
+                      <a:off x="0" y="0"/>
+                      <a:ext cx="5727700" cy="998220"/>
+                    </a:xfrm>
+                    <a:prstGeom prst="rect">
+                      <a:avLst/>
+                    </a:prstGeom>
+                  </pic:spPr>
+                </pic:pic>
+              </a:graphicData>
+            </a:graphic>
+          </wp:inline>
+        </w:drawing>
+      </w:r>
+    </w:p>
+    <w:p>
+      <w:pPr>
+        <w:rPr>
+          <w:rFonts w:ascii="Garamond" w:hAnsi="Garamond"/>
+          <w:sz w:val="28"/>
+          <w:szCs w:val="36"/>
+          <w:lang w:val="en-US"/>
+        </w:rPr>
+      </w:pPr>
+      <w:r>
+        <w:rPr>
+          <w:rFonts w:ascii="Garamond" w:hAnsi="Garamond"/>
+          <w:noProof/>
+          <w:sz w:val="28"/>
+          <w:szCs w:val="36"/>
+          <w:lang w:eastAsia="en-GB"/>
+        </w:rPr>
+        <w:drawing>
+          <wp:inline distT="0" distB="0" distL="0" distR="0" wp14:anchorId="53754965" wp14:editId="7707F715">
+            <wp:extent cx="4394835" cy="3069588"/>
+            <wp:effectExtent l="0" t="0" r="0" b="4445"/>
+            <wp:docPr id="26" name="Picture 26"/>
+            <wp:cNvGraphicFramePr>
+              <a:graphicFrameLocks xmlns:a="http://schemas.openxmlformats.org/drawingml/2006/main" noChangeAspect="1"/>
+            </wp:cNvGraphicFramePr>
+            <a:graphic xmlns:a="http://schemas.openxmlformats.org/drawingml/2006/main">
+              <a:graphicData uri="http://schemas.openxmlformats.org/drawingml/2006/picture">
+                <pic:pic xmlns:pic="http://schemas.openxmlformats.org/drawingml/2006/picture">
+                  <pic:nvPicPr>
+                    <pic:cNvPr id="1" name=""/>
+                    <pic:cNvPicPr/>
+                  </pic:nvPicPr>
+                  <pic:blipFill>
+                    <a:blip r:embed="rId27"/>
+                    <a:stretch>
+                      <a:fillRect/>
+                    </a:stretch>
+                  </pic:blipFill>
+                  <pic:spPr>
+                    <a:xfrm>
+                      <a:off x="0" y="0"/>
                       <a:ext cx="4403416" cy="3075581"/>
                     </a:xfrm>
                     <a:prstGeom prst="rect">
@@ -4928,25 +6008,7 @@
           <w:szCs w:val="36"/>
           <w:lang w:val="en-US"/>
         </w:rPr>
-        <w:t xml:space="preserve">Fig: Predicted price vs Actual price on an unseen data for </w:t>
-      </w:r>
-      <w:r>
-        <w:rPr>
-          <w:rFonts w:ascii="Garamond" w:hAnsi="Garamond"/>
-          <w:sz w:val="28"/>
-          <w:szCs w:val="36"/>
-          <w:lang w:val="en-US"/>
-        </w:rPr>
-        <w:t>KNN</w:t>
-      </w:r>
-      <w:r>
-        <w:rPr>
-          <w:rFonts w:ascii="Garamond" w:hAnsi="Garamond"/>
-          <w:sz w:val="28"/>
-          <w:szCs w:val="36"/>
-          <w:lang w:val="en-US"/>
-        </w:rPr>
-        <w:t>Model</w:t>
+        <w:t>Fig: Predicted price vs Actual price on an unseen data for KNNModel</w:t>
       </w:r>
     </w:p>
     <w:p>
@@ -5633,23 +6695,7 @@
           <w:sz w:val="28"/>
           <w:lang w:val="en-US"/>
         </w:rPr>
-        <w:t>https://en.wikipedia.org/wiki/Mean_absolute_percentage_err</w:t>
-      </w:r>
-      <w:r>
-        <w:rPr>
-          <w:rFonts w:ascii="Garamond" w:hAnsi="Garamond"/>
-          <w:sz w:val="28"/>
-          <w:lang w:val="en-US"/>
-        </w:rPr>
-        <w:t>o</w:t>
-      </w:r>
-      <w:r>
-        <w:rPr>
-          <w:rFonts w:ascii="Garamond" w:hAnsi="Garamond"/>
-          <w:sz w:val="28"/>
-          <w:lang w:val="en-US"/>
-        </w:rPr>
-        <w:t>r</w:t>
+        <w:t>https://en.wikipedia.org/wiki/Mean_absolute_percentage_error</w:t>
       </w:r>
     </w:p>
     <w:p>
@@ -5673,18 +6719,77 @@
         </w:rPr>
         <w:t>https://pypi.org/project/fix-yahoo-finance/</w:t>
       </w:r>
+    </w:p>
+    <w:p>
+      <w:pPr>
+        <w:pStyle w:val="ListParagraph"/>
+        <w:numPr>
+          <w:ilvl w:val="0"/>
+          <w:numId w:val="5"/>
+        </w:numPr>
+        <w:rPr>
+          <w:rFonts w:ascii="Garamond" w:eastAsia="Times New Roman" w:hAnsi="Garamond"/>
+          <w:sz w:val="28"/>
+          <w:szCs w:val="28"/>
+          <w:lang w:eastAsia="en-GB"/>
+        </w:rPr>
+      </w:pPr>
+      <w:r>
+        <w:rPr>
+          <w:rFonts w:ascii="Garamond" w:eastAsia="Times New Roman" w:hAnsi="Garamond"/>
+          <w:sz w:val="28"/>
+          <w:szCs w:val="28"/>
+        </w:rPr>
+        <w:t>https://en.wikipedia.org/wiki/Long_short-term_memory</w:t>
+      </w:r>
+    </w:p>
+    <w:p>
+      <w:pPr>
+        <w:pStyle w:val="ListParagraph"/>
+        <w:numPr>
+          <w:ilvl w:val="0"/>
+          <w:numId w:val="5"/>
+        </w:numPr>
+        <w:rPr>
+          <w:rFonts w:ascii="Garamond" w:eastAsia="Times New Roman" w:hAnsi="Garamond"/>
+          <w:sz w:val="28"/>
+          <w:szCs w:val="28"/>
+          <w:lang w:eastAsia="en-GB"/>
+        </w:rPr>
+      </w:pPr>
+      <w:r>
+        <w:rPr>
+          <w:rFonts w:ascii="Garamond" w:eastAsia="Times New Roman" w:hAnsi="Garamond"/>
+          <w:sz w:val="28"/>
+          <w:szCs w:val="28"/>
+        </w:rPr>
+        <w:t>http://colah.github.io/posts/2015-08-Understanding-LSTMs/</w:t>
+      </w:r>
+    </w:p>
+    <w:p>
+      <w:pPr>
+        <w:pStyle w:val="ListParagraph"/>
+        <w:numPr>
+          <w:ilvl w:val="0"/>
+          <w:numId w:val="5"/>
+        </w:numPr>
+        <w:rPr>
+          <w:rFonts w:ascii="Garamond" w:eastAsia="Times New Roman" w:hAnsi="Garamond"/>
+          <w:sz w:val="28"/>
+          <w:szCs w:val="28"/>
+          <w:lang w:eastAsia="en-GB"/>
+        </w:rPr>
+      </w:pPr>
+      <w:r>
+        <w:rPr>
+          <w:rFonts w:ascii="Garamond" w:eastAsia="Times New Roman" w:hAnsi="Garamond"/>
+          <w:sz w:val="28"/>
+          <w:szCs w:val="28"/>
+        </w:rPr>
+        <w:t>https://medium.com/mlreview/understanding-lstm-and-its-diagrams-37e2f46f1714</w:t>
+      </w:r>
       <w:bookmarkStart w:id="0" w:name="_GoBack"/>
       <w:bookmarkEnd w:id="0"/>
-    </w:p>
-    <w:p>
-      <w:pPr>
-        <w:rPr>
-          <w:rFonts w:ascii="Garamond" w:hAnsi="Garamond"/>
-          <w:sz w:val="28"/>
-          <w:szCs w:val="36"/>
-          <w:lang w:val="en-US"/>
-        </w:rPr>
-      </w:pPr>
     </w:p>
     <w:sectPr>
       <w:pgSz w:w="11900" w:h="16840"/>
@@ -5699,6 +6804,119 @@
 <file path=word/numbering.xml><?xml version="1.0" encoding="utf-8"?>
 <w:numbering xmlns:wpc="http://schemas.microsoft.com/office/word/2010/wordprocessingCanvas" xmlns:mo="http://schemas.microsoft.com/office/mac/office/2008/main" xmlns:mc="http://schemas.openxmlformats.org/markup-compatibility/2006" xmlns:mv="urn:schemas-microsoft-com:mac:vml" xmlns:o="urn:schemas-microsoft-com:office:office" xmlns:r="http://schemas.openxmlformats.org/officeDocument/2006/relationships" xmlns:m="http://schemas.openxmlformats.org/officeDocument/2006/math" xmlns:v="urn:schemas-microsoft-com:vml" xmlns:wp14="http://schemas.microsoft.com/office/word/2010/wordprocessingDrawing" xmlns:wp="http://schemas.openxmlformats.org/drawingml/2006/wordprocessingDrawing" xmlns:w10="urn:schemas-microsoft-com:office:word" xmlns:w="http://schemas.openxmlformats.org/wordprocessingml/2006/main" xmlns:w14="http://schemas.microsoft.com/office/word/2010/wordml" xmlns:w15="http://schemas.microsoft.com/office/word/2012/wordml" xmlns:wpg="http://schemas.microsoft.com/office/word/2010/wordprocessingGroup" xmlns:wpi="http://schemas.microsoft.com/office/word/2010/wordprocessingInk" xmlns:wne="http://schemas.microsoft.com/office/word/2006/wordml" xmlns:wps="http://schemas.microsoft.com/office/word/2010/wordprocessingShape" mc:Ignorable="w14 w15 wp14">
   <w:abstractNum w:abstractNumId="0">
+    <w:nsid w:val="03946443"/>
+    <w:multiLevelType w:val="hybridMultilevel"/>
+    <w:tmpl w:val="7646BCA4"/>
+    <w:lvl w:ilvl="0" w:tplc="08090001">
+      <w:start w:val="1"/>
+      <w:numFmt w:val="bullet"/>
+      <w:lvlText w:val=""/>
+      <w:lvlJc w:val="left"/>
+      <w:pPr>
+        <w:ind w:left="720" w:hanging="360"/>
+      </w:pPr>
+      <w:rPr>
+        <w:rFonts w:ascii="Symbol" w:hAnsi="Symbol" w:hint="default"/>
+      </w:rPr>
+    </w:lvl>
+    <w:lvl w:ilvl="1" w:tplc="08090003" w:tentative="1">
+      <w:start w:val="1"/>
+      <w:numFmt w:val="bullet"/>
+      <w:lvlText w:val="o"/>
+      <w:lvlJc w:val="left"/>
+      <w:pPr>
+        <w:ind w:left="1440" w:hanging="360"/>
+      </w:pPr>
+      <w:rPr>
+        <w:rFonts w:ascii="Courier New" w:hAnsi="Courier New" w:cs="Courier New" w:hint="default"/>
+      </w:rPr>
+    </w:lvl>
+    <w:lvl w:ilvl="2" w:tplc="08090005" w:tentative="1">
+      <w:start w:val="1"/>
+      <w:numFmt w:val="bullet"/>
+      <w:lvlText w:val=""/>
+      <w:lvlJc w:val="left"/>
+      <w:pPr>
+        <w:ind w:left="2160" w:hanging="360"/>
+      </w:pPr>
+      <w:rPr>
+        <w:rFonts w:ascii="Wingdings" w:hAnsi="Wingdings" w:hint="default"/>
+      </w:rPr>
+    </w:lvl>
+    <w:lvl w:ilvl="3" w:tplc="08090001" w:tentative="1">
+      <w:start w:val="1"/>
+      <w:numFmt w:val="bullet"/>
+      <w:lvlText w:val=""/>
+      <w:lvlJc w:val="left"/>
+      <w:pPr>
+        <w:ind w:left="2880" w:hanging="360"/>
+      </w:pPr>
+      <w:rPr>
+        <w:rFonts w:ascii="Symbol" w:hAnsi="Symbol" w:hint="default"/>
+      </w:rPr>
+    </w:lvl>
+    <w:lvl w:ilvl="4" w:tplc="08090003" w:tentative="1">
+      <w:start w:val="1"/>
+      <w:numFmt w:val="bullet"/>
+      <w:lvlText w:val="o"/>
+      <w:lvlJc w:val="left"/>
+      <w:pPr>
+        <w:ind w:left="3600" w:hanging="360"/>
+      </w:pPr>
+      <w:rPr>
+        <w:rFonts w:ascii="Courier New" w:hAnsi="Courier New" w:cs="Courier New" w:hint="default"/>
+      </w:rPr>
+    </w:lvl>
+    <w:lvl w:ilvl="5" w:tplc="08090005" w:tentative="1">
+      <w:start w:val="1"/>
+      <w:numFmt w:val="bullet"/>
+      <w:lvlText w:val=""/>
+      <w:lvlJc w:val="left"/>
+      <w:pPr>
+        <w:ind w:left="4320" w:hanging="360"/>
+      </w:pPr>
+      <w:rPr>
+        <w:rFonts w:ascii="Wingdings" w:hAnsi="Wingdings" w:hint="default"/>
+      </w:rPr>
+    </w:lvl>
+    <w:lvl w:ilvl="6" w:tplc="08090001" w:tentative="1">
+      <w:start w:val="1"/>
+      <w:numFmt w:val="bullet"/>
+      <w:lvlText w:val=""/>
+      <w:lvlJc w:val="left"/>
+      <w:pPr>
+        <w:ind w:left="5040" w:hanging="360"/>
+      </w:pPr>
+      <w:rPr>
+        <w:rFonts w:ascii="Symbol" w:hAnsi="Symbol" w:hint="default"/>
+      </w:rPr>
+    </w:lvl>
+    <w:lvl w:ilvl="7" w:tplc="08090003" w:tentative="1">
+      <w:start w:val="1"/>
+      <w:numFmt w:val="bullet"/>
+      <w:lvlText w:val="o"/>
+      <w:lvlJc w:val="left"/>
+      <w:pPr>
+        <w:ind w:left="5760" w:hanging="360"/>
+      </w:pPr>
+      <w:rPr>
+        <w:rFonts w:ascii="Courier New" w:hAnsi="Courier New" w:cs="Courier New" w:hint="default"/>
+      </w:rPr>
+    </w:lvl>
+    <w:lvl w:ilvl="8" w:tplc="08090005" w:tentative="1">
+      <w:start w:val="1"/>
+      <w:numFmt w:val="bullet"/>
+      <w:lvlText w:val=""/>
+      <w:lvlJc w:val="left"/>
+      <w:pPr>
+        <w:ind w:left="6480" w:hanging="360"/>
+      </w:pPr>
+      <w:rPr>
+        <w:rFonts w:ascii="Wingdings" w:hAnsi="Wingdings" w:hint="default"/>
+      </w:rPr>
+    </w:lvl>
+  </w:abstractNum>
+  <w:abstractNum w:abstractNumId="1">
     <w:nsid w:val="34031000"/>
     <w:multiLevelType w:val="hybridMultilevel"/>
     <w:tmpl w:val="03D091B2"/>
@@ -5784,10 +7002,10 @@
       </w:pPr>
     </w:lvl>
   </w:abstractNum>
-  <w:abstractNum w:abstractNumId="1">
+  <w:abstractNum w:abstractNumId="2">
     <w:nsid w:val="41C55182"/>
     <w:multiLevelType w:val="hybridMultilevel"/>
-    <w:tmpl w:val="6778C83A"/>
+    <w:tmpl w:val="A56A5672"/>
     <w:lvl w:ilvl="0" w:tplc="0809000F">
       <w:start w:val="1"/>
       <w:numFmt w:val="decimal"/>
@@ -5873,7 +7091,7 @@
       </w:pPr>
     </w:lvl>
   </w:abstractNum>
-  <w:abstractNum w:abstractNumId="2">
+  <w:abstractNum w:abstractNumId="3">
     <w:nsid w:val="46FD0D6C"/>
     <w:multiLevelType w:val="hybridMultilevel"/>
     <w:tmpl w:val="1B72674C"/>
@@ -5986,7 +7204,7 @@
       </w:rPr>
     </w:lvl>
   </w:abstractNum>
-  <w:abstractNum w:abstractNumId="3">
+  <w:abstractNum w:abstractNumId="4">
     <w:nsid w:val="79B432D0"/>
     <w:multiLevelType w:val="hybridMultilevel"/>
     <w:tmpl w:val="41584AC2"/>
@@ -6099,7 +7317,120 @@
       </w:rPr>
     </w:lvl>
   </w:abstractNum>
-  <w:abstractNum w:abstractNumId="4">
+  <w:abstractNum w:abstractNumId="5">
+    <w:nsid w:val="7EDC221A"/>
+    <w:multiLevelType w:val="hybridMultilevel"/>
+    <w:tmpl w:val="2D9638BC"/>
+    <w:lvl w:ilvl="0" w:tplc="08090001">
+      <w:start w:val="1"/>
+      <w:numFmt w:val="bullet"/>
+      <w:lvlText w:val=""/>
+      <w:lvlJc w:val="left"/>
+      <w:pPr>
+        <w:ind w:left="720" w:hanging="360"/>
+      </w:pPr>
+      <w:rPr>
+        <w:rFonts w:ascii="Symbol" w:hAnsi="Symbol" w:hint="default"/>
+      </w:rPr>
+    </w:lvl>
+    <w:lvl w:ilvl="1" w:tplc="08090003" w:tentative="1">
+      <w:start w:val="1"/>
+      <w:numFmt w:val="bullet"/>
+      <w:lvlText w:val="o"/>
+      <w:lvlJc w:val="left"/>
+      <w:pPr>
+        <w:ind w:left="1440" w:hanging="360"/>
+      </w:pPr>
+      <w:rPr>
+        <w:rFonts w:ascii="Courier New" w:hAnsi="Courier New" w:cs="Courier New" w:hint="default"/>
+      </w:rPr>
+    </w:lvl>
+    <w:lvl w:ilvl="2" w:tplc="08090005" w:tentative="1">
+      <w:start w:val="1"/>
+      <w:numFmt w:val="bullet"/>
+      <w:lvlText w:val=""/>
+      <w:lvlJc w:val="left"/>
+      <w:pPr>
+        <w:ind w:left="2160" w:hanging="360"/>
+      </w:pPr>
+      <w:rPr>
+        <w:rFonts w:ascii="Wingdings" w:hAnsi="Wingdings" w:hint="default"/>
+      </w:rPr>
+    </w:lvl>
+    <w:lvl w:ilvl="3" w:tplc="08090001" w:tentative="1">
+      <w:start w:val="1"/>
+      <w:numFmt w:val="bullet"/>
+      <w:lvlText w:val=""/>
+      <w:lvlJc w:val="left"/>
+      <w:pPr>
+        <w:ind w:left="2880" w:hanging="360"/>
+      </w:pPr>
+      <w:rPr>
+        <w:rFonts w:ascii="Symbol" w:hAnsi="Symbol" w:hint="default"/>
+      </w:rPr>
+    </w:lvl>
+    <w:lvl w:ilvl="4" w:tplc="08090003" w:tentative="1">
+      <w:start w:val="1"/>
+      <w:numFmt w:val="bullet"/>
+      <w:lvlText w:val="o"/>
+      <w:lvlJc w:val="left"/>
+      <w:pPr>
+        <w:ind w:left="3600" w:hanging="360"/>
+      </w:pPr>
+      <w:rPr>
+        <w:rFonts w:ascii="Courier New" w:hAnsi="Courier New" w:cs="Courier New" w:hint="default"/>
+      </w:rPr>
+    </w:lvl>
+    <w:lvl w:ilvl="5" w:tplc="08090005" w:tentative="1">
+      <w:start w:val="1"/>
+      <w:numFmt w:val="bullet"/>
+      <w:lvlText w:val=""/>
+      <w:lvlJc w:val="left"/>
+      <w:pPr>
+        <w:ind w:left="4320" w:hanging="360"/>
+      </w:pPr>
+      <w:rPr>
+        <w:rFonts w:ascii="Wingdings" w:hAnsi="Wingdings" w:hint="default"/>
+      </w:rPr>
+    </w:lvl>
+    <w:lvl w:ilvl="6" w:tplc="08090001" w:tentative="1">
+      <w:start w:val="1"/>
+      <w:numFmt w:val="bullet"/>
+      <w:lvlText w:val=""/>
+      <w:lvlJc w:val="left"/>
+      <w:pPr>
+        <w:ind w:left="5040" w:hanging="360"/>
+      </w:pPr>
+      <w:rPr>
+        <w:rFonts w:ascii="Symbol" w:hAnsi="Symbol" w:hint="default"/>
+      </w:rPr>
+    </w:lvl>
+    <w:lvl w:ilvl="7" w:tplc="08090003" w:tentative="1">
+      <w:start w:val="1"/>
+      <w:numFmt w:val="bullet"/>
+      <w:lvlText w:val="o"/>
+      <w:lvlJc w:val="left"/>
+      <w:pPr>
+        <w:ind w:left="5760" w:hanging="360"/>
+      </w:pPr>
+      <w:rPr>
+        <w:rFonts w:ascii="Courier New" w:hAnsi="Courier New" w:cs="Courier New" w:hint="default"/>
+      </w:rPr>
+    </w:lvl>
+    <w:lvl w:ilvl="8" w:tplc="08090005" w:tentative="1">
+      <w:start w:val="1"/>
+      <w:numFmt w:val="bullet"/>
+      <w:lvlText w:val=""/>
+      <w:lvlJc w:val="left"/>
+      <w:pPr>
+        <w:ind w:left="6480" w:hanging="360"/>
+      </w:pPr>
+      <w:rPr>
+        <w:rFonts w:ascii="Wingdings" w:hAnsi="Wingdings" w:hint="default"/>
+      </w:rPr>
+    </w:lvl>
+  </w:abstractNum>
+  <w:abstractNum w:abstractNumId="6">
     <w:nsid w:val="7FE726FB"/>
     <w:multiLevelType w:val="hybridMultilevel"/>
     <w:tmpl w:val="B9268BF0"/>
@@ -6189,19 +7520,25 @@
     </w:lvl>
   </w:abstractNum>
   <w:num w:numId="1">
+    <w:abstractNumId w:val="4"/>
+  </w:num>
+  <w:num w:numId="2">
+    <w:abstractNumId w:val="6"/>
+  </w:num>
+  <w:num w:numId="3">
     <w:abstractNumId w:val="3"/>
   </w:num>
-  <w:num w:numId="2">
-    <w:abstractNumId w:val="4"/>
+  <w:num w:numId="4">
+    <w:abstractNumId w:val="1"/>
   </w:num>
-  <w:num w:numId="3">
+  <w:num w:numId="5">
     <w:abstractNumId w:val="2"/>
   </w:num>
-  <w:num w:numId="4">
+  <w:num w:numId="6">
+    <w:abstractNumId w:val="5"/>
+  </w:num>
+  <w:num w:numId="7">
     <w:abstractNumId w:val="0"/>
-  </w:num>
-  <w:num w:numId="5">
-    <w:abstractNumId w:val="1"/>
   </w:num>
 </w:numbering>
 </file>
@@ -7023,7 +8360,7 @@
 </file>
 
 <file path=customXml/itemProps1.xml><?xml version="1.0" encoding="utf-8"?>
-<ds:datastoreItem xmlns:ds="http://schemas.openxmlformats.org/officeDocument/2006/customXml" ds:itemID="{B967063F-5B09-514E-9BC7-5EF3C8CD441A}">
+<ds:datastoreItem xmlns:ds="http://schemas.openxmlformats.org/officeDocument/2006/customXml" ds:itemID="{F2888AA5-6489-5C4C-A084-F12ED2DE7451}">
   <ds:schemaRefs>
     <ds:schemaRef ds:uri="http://schemas.openxmlformats.org/officeDocument/2006/bibliography"/>
   </ds:schemaRefs>

</xml_diff>